<commit_message>
Updated results with lossy results
</commit_message>
<xml_diff>
--- a/Results.docx
+++ b/Results.docx
@@ -4363,6 +4363,12 @@
     <w:p>
       <w:r>
         <w:t>Wstęp</w:t>
+      </w:r>
+    </w:p>
+    <w:p/>
+    <w:p>
+      <w:r>
+        <w:t>16 zdjęcia nie brano pod uwagę!!!</w:t>
       </w:r>
     </w:p>
     <w:p>
@@ -4462,25 +4468,41 @@
           <w:tcPr>
             <w:tcW w:w="1479" w:type="dxa"/>
           </w:tcPr>
-          <w:p/>
-        </w:tc>
-        <w:tc>
-          <w:tcPr>
-            <w:tcW w:w="1942" w:type="dxa"/>
-          </w:tcPr>
-          <w:p/>
-        </w:tc>
-        <w:tc>
-          <w:tcPr>
-            <w:tcW w:w="1942" w:type="dxa"/>
-          </w:tcPr>
-          <w:p/>
-        </w:tc>
-        <w:tc>
-          <w:tcPr>
-            <w:tcW w:w="1942" w:type="dxa"/>
-          </w:tcPr>
-          <w:p/>
+          <w:p>
+            <w:r>
+              <w:t>21</w:t>
+            </w:r>
+          </w:p>
+        </w:tc>
+        <w:tc>
+          <w:tcPr>
+            <w:tcW w:w="1942" w:type="dxa"/>
+          </w:tcPr>
+          <w:p>
+            <w:r>
+              <w:t>9,96</w:t>
+            </w:r>
+          </w:p>
+        </w:tc>
+        <w:tc>
+          <w:tcPr>
+            <w:tcW w:w="1942" w:type="dxa"/>
+          </w:tcPr>
+          <w:p>
+            <w:r>
+              <w:t>9,88</w:t>
+            </w:r>
+          </w:p>
+        </w:tc>
+        <w:tc>
+          <w:tcPr>
+            <w:tcW w:w="1942" w:type="dxa"/>
+          </w:tcPr>
+          <w:p>
+            <w:r>
+              <w:t>10</w:t>
+            </w:r>
+          </w:p>
         </w:tc>
       </w:tr>
       <w:tr>
@@ -4550,25 +4572,41 @@
           <w:tcPr>
             <w:tcW w:w="1479" w:type="dxa"/>
           </w:tcPr>
-          <w:p/>
-        </w:tc>
-        <w:tc>
-          <w:tcPr>
-            <w:tcW w:w="1942" w:type="dxa"/>
-          </w:tcPr>
-          <w:p/>
-        </w:tc>
-        <w:tc>
-          <w:tcPr>
-            <w:tcW w:w="1942" w:type="dxa"/>
-          </w:tcPr>
-          <w:p/>
-        </w:tc>
-        <w:tc>
-          <w:tcPr>
-            <w:tcW w:w="1942" w:type="dxa"/>
-          </w:tcPr>
-          <w:p/>
+          <w:p>
+            <w:r>
+              <w:t>25</w:t>
+            </w:r>
+          </w:p>
+        </w:tc>
+        <w:tc>
+          <w:tcPr>
+            <w:tcW w:w="1942" w:type="dxa"/>
+          </w:tcPr>
+          <w:p>
+            <w:r>
+              <w:t>10,04</w:t>
+            </w:r>
+          </w:p>
+        </w:tc>
+        <w:tc>
+          <w:tcPr>
+            <w:tcW w:w="1942" w:type="dxa"/>
+          </w:tcPr>
+          <w:p>
+            <w:r>
+              <w:t>10,14</w:t>
+            </w:r>
+          </w:p>
+        </w:tc>
+        <w:tc>
+          <w:tcPr>
+            <w:tcW w:w="1942" w:type="dxa"/>
+          </w:tcPr>
+          <w:p>
+            <w:r>
+              <w:t>10,15</w:t>
+            </w:r>
+          </w:p>
         </w:tc>
       </w:tr>
       <w:tr>
@@ -4827,6 +4865,370 @@
           <w:p>
             <w:r>
               <w:t>10,67</w:t>
+            </w:r>
+          </w:p>
+        </w:tc>
+      </w:tr>
+      <w:tr>
+        <w:tc>
+          <w:tcPr>
+            <w:tcW w:w="1711" w:type="dxa"/>
+          </w:tcPr>
+          <w:p>
+            <w:r>
+              <w:t>14.png</w:t>
+            </w:r>
+          </w:p>
+        </w:tc>
+        <w:tc>
+          <w:tcPr>
+            <w:tcW w:w="1479" w:type="dxa"/>
+          </w:tcPr>
+          <w:p>
+            <w:r>
+              <w:t>17</w:t>
+            </w:r>
+          </w:p>
+        </w:tc>
+        <w:tc>
+          <w:tcPr>
+            <w:tcW w:w="1942" w:type="dxa"/>
+          </w:tcPr>
+          <w:p>
+            <w:r>
+              <w:t>10,9</w:t>
+            </w:r>
+          </w:p>
+        </w:tc>
+        <w:tc>
+          <w:tcPr>
+            <w:tcW w:w="1942" w:type="dxa"/>
+          </w:tcPr>
+          <w:p>
+            <w:r>
+              <w:t>11,02</w:t>
+            </w:r>
+          </w:p>
+        </w:tc>
+        <w:tc>
+          <w:tcPr>
+            <w:tcW w:w="1942" w:type="dxa"/>
+          </w:tcPr>
+          <w:p>
+            <w:r>
+              <w:t>11,1</w:t>
+            </w:r>
+          </w:p>
+        </w:tc>
+      </w:tr>
+      <w:tr>
+        <w:tc>
+          <w:tcPr>
+            <w:tcW w:w="1711" w:type="dxa"/>
+          </w:tcPr>
+          <w:p>
+            <w:r>
+              <w:t>15.png</w:t>
+            </w:r>
+          </w:p>
+        </w:tc>
+        <w:tc>
+          <w:tcPr>
+            <w:tcW w:w="1479" w:type="dxa"/>
+          </w:tcPr>
+          <w:p>
+            <w:r>
+              <w:t>23</w:t>
+            </w:r>
+          </w:p>
+        </w:tc>
+        <w:tc>
+          <w:tcPr>
+            <w:tcW w:w="1942" w:type="dxa"/>
+          </w:tcPr>
+          <w:p>
+            <w:r>
+              <w:t>10,45</w:t>
+            </w:r>
+          </w:p>
+        </w:tc>
+        <w:tc>
+          <w:tcPr>
+            <w:tcW w:w="1942" w:type="dxa"/>
+          </w:tcPr>
+          <w:p>
+            <w:r>
+              <w:t>10,25</w:t>
+            </w:r>
+          </w:p>
+        </w:tc>
+        <w:tc>
+          <w:tcPr>
+            <w:tcW w:w="1942" w:type="dxa"/>
+          </w:tcPr>
+          <w:p>
+            <w:r>
+              <w:t>10,18</w:t>
+            </w:r>
+          </w:p>
+        </w:tc>
+      </w:tr>
+      <w:tr>
+        <w:tc>
+          <w:tcPr>
+            <w:tcW w:w="1711" w:type="dxa"/>
+          </w:tcPr>
+          <w:p>
+            <w:r>
+              <w:t>20.bmp</w:t>
+            </w:r>
+          </w:p>
+        </w:tc>
+        <w:tc>
+          <w:tcPr>
+            <w:tcW w:w="1479" w:type="dxa"/>
+          </w:tcPr>
+          <w:p>
+            <w:r>
+              <w:t>4</w:t>
+            </w:r>
+          </w:p>
+        </w:tc>
+        <w:tc>
+          <w:tcPr>
+            <w:tcW w:w="1942" w:type="dxa"/>
+          </w:tcPr>
+          <w:p>
+            <w:r>
+              <w:t>34,44</w:t>
+            </w:r>
+          </w:p>
+        </w:tc>
+        <w:tc>
+          <w:tcPr>
+            <w:tcW w:w="1942" w:type="dxa"/>
+          </w:tcPr>
+          <w:p>
+            <w:r>
+              <w:t>9,63</w:t>
+            </w:r>
+          </w:p>
+        </w:tc>
+        <w:tc>
+          <w:tcPr>
+            <w:tcW w:w="1942" w:type="dxa"/>
+          </w:tcPr>
+          <w:p>
+            <w:r>
+              <w:t>10,25</w:t>
+            </w:r>
+          </w:p>
+        </w:tc>
+      </w:tr>
+      <w:tr>
+        <w:tc>
+          <w:tcPr>
+            <w:tcW w:w="1711" w:type="dxa"/>
+          </w:tcPr>
+          <w:p>
+            <w:r>
+              <w:t>Canon-5DMarkII-Shotkit-4.CR2</w:t>
+            </w:r>
+          </w:p>
+        </w:tc>
+        <w:tc>
+          <w:tcPr>
+            <w:tcW w:w="1479" w:type="dxa"/>
+          </w:tcPr>
+          <w:p>
+            <w:r>
+              <w:t>12</w:t>
+            </w:r>
+          </w:p>
+        </w:tc>
+        <w:tc>
+          <w:tcPr>
+            <w:tcW w:w="1942" w:type="dxa"/>
+          </w:tcPr>
+          <w:p>
+            <w:r>
+              <w:t>1-,69</w:t>
+            </w:r>
+          </w:p>
+        </w:tc>
+        <w:tc>
+          <w:tcPr>
+            <w:tcW w:w="1942" w:type="dxa"/>
+          </w:tcPr>
+          <w:p>
+            <w:r>
+              <w:t>10,39</w:t>
+            </w:r>
+          </w:p>
+        </w:tc>
+        <w:tc>
+          <w:tcPr>
+            <w:tcW w:w="1942" w:type="dxa"/>
+          </w:tcPr>
+          <w:p>
+            <w:r>
+              <w:t>10,56</w:t>
+            </w:r>
+          </w:p>
+        </w:tc>
+      </w:tr>
+      <w:tr>
+        <w:tc>
+          <w:tcPr>
+            <w:tcW w:w="1711" w:type="dxa"/>
+          </w:tcPr>
+          <w:p>
+            <w:r>
+              <w:t>PIA04230.tif</w:t>
+            </w:r>
+          </w:p>
+        </w:tc>
+        <w:tc>
+          <w:tcPr>
+            <w:tcW w:w="1479" w:type="dxa"/>
+          </w:tcPr>
+          <w:p>
+            <w:r>
+              <w:t>18</w:t>
+            </w:r>
+          </w:p>
+        </w:tc>
+        <w:tc>
+          <w:tcPr>
+            <w:tcW w:w="1942" w:type="dxa"/>
+          </w:tcPr>
+          <w:p>
+            <w:r>
+              <w:t>10,9</w:t>
+            </w:r>
+          </w:p>
+        </w:tc>
+        <w:tc>
+          <w:tcPr>
+            <w:tcW w:w="1942" w:type="dxa"/>
+          </w:tcPr>
+          <w:p>
+            <w:r>
+              <w:t>10,72</w:t>
+            </w:r>
+          </w:p>
+        </w:tc>
+        <w:tc>
+          <w:tcPr>
+            <w:tcW w:w="1942" w:type="dxa"/>
+          </w:tcPr>
+          <w:p>
+            <w:r>
+              <w:t>11,3</w:t>
+            </w:r>
+          </w:p>
+        </w:tc>
+      </w:tr>
+      <w:tr>
+        <w:tc>
+          <w:tcPr>
+            <w:tcW w:w="1711" w:type="dxa"/>
+          </w:tcPr>
+          <w:p>
+            <w:r>
+              <w:t>PIA26149.tif</w:t>
+            </w:r>
+          </w:p>
+        </w:tc>
+        <w:tc>
+          <w:tcPr>
+            <w:tcW w:w="1479" w:type="dxa"/>
+          </w:tcPr>
+          <w:p>
+            <w:r>
+              <w:t>31</w:t>
+            </w:r>
+          </w:p>
+        </w:tc>
+        <w:tc>
+          <w:tcPr>
+            <w:tcW w:w="1942" w:type="dxa"/>
+          </w:tcPr>
+          <w:p>
+            <w:r>
+              <w:t>10,66</w:t>
+            </w:r>
+          </w:p>
+        </w:tc>
+        <w:tc>
+          <w:tcPr>
+            <w:tcW w:w="1942" w:type="dxa"/>
+          </w:tcPr>
+          <w:p>
+            <w:r>
+              <w:t>10,47</w:t>
+            </w:r>
+          </w:p>
+        </w:tc>
+        <w:tc>
+          <w:tcPr>
+            <w:tcW w:w="1942" w:type="dxa"/>
+          </w:tcPr>
+          <w:p>
+            <w:r>
+              <w:t>10,7</w:t>
+            </w:r>
+          </w:p>
+        </w:tc>
+      </w:tr>
+      <w:tr>
+        <w:tc>
+          <w:tcPr>
+            <w:tcW w:w="1711" w:type="dxa"/>
+          </w:tcPr>
+          <w:p>
+            <w:r>
+              <w:t>sunflower-field.bmp</w:t>
+            </w:r>
+          </w:p>
+        </w:tc>
+        <w:tc>
+          <w:tcPr>
+            <w:tcW w:w="1479" w:type="dxa"/>
+          </w:tcPr>
+          <w:p>
+            <w:r>
+              <w:t>9</w:t>
+            </w:r>
+          </w:p>
+        </w:tc>
+        <w:tc>
+          <w:tcPr>
+            <w:tcW w:w="1942" w:type="dxa"/>
+          </w:tcPr>
+          <w:p>
+            <w:r>
+              <w:t>10,55</w:t>
+            </w:r>
+          </w:p>
+        </w:tc>
+        <w:tc>
+          <w:tcPr>
+            <w:tcW w:w="1942" w:type="dxa"/>
+          </w:tcPr>
+          <w:p>
+            <w:r>
+              <w:t>10,48</w:t>
+            </w:r>
+          </w:p>
+        </w:tc>
+        <w:tc>
+          <w:tcPr>
+            <w:tcW w:w="1942" w:type="dxa"/>
+          </w:tcPr>
+          <w:p>
+            <w:r>
+              <w:t>10,56</w:t>
             </w:r>
           </w:p>
         </w:tc>
@@ -4900,13 +5302,21 @@
           <w:tcPr>
             <w:tcW w:w="1942" w:type="dxa"/>
           </w:tcPr>
-          <w:p/>
-        </w:tc>
-        <w:tc>
-          <w:tcPr>
-            <w:tcW w:w="1942" w:type="dxa"/>
-          </w:tcPr>
-          <w:p/>
+          <w:p>
+            <w:r>
+              <w:t>33,36</w:t>
+            </w:r>
+          </w:p>
+        </w:tc>
+        <w:tc>
+          <w:tcPr>
+            <w:tcW w:w="1942" w:type="dxa"/>
+          </w:tcPr>
+          <w:p>
+            <w:r>
+              <w:t>0,9</w:t>
+            </w:r>
+          </w:p>
         </w:tc>
       </w:tr>
       <w:tr>
@@ -4956,13 +5366,27 @@
           <w:tcPr>
             <w:tcW w:w="1942" w:type="dxa"/>
           </w:tcPr>
-          <w:p/>
-        </w:tc>
-        <w:tc>
-          <w:tcPr>
-            <w:tcW w:w="1942" w:type="dxa"/>
-          </w:tcPr>
-          <w:p/>
+          <w:p>
+            <w:r>
+              <w:t>23,02</w:t>
+            </w:r>
+          </w:p>
+        </w:tc>
+        <w:tc>
+          <w:tcPr>
+            <w:tcW w:w="1942" w:type="dxa"/>
+          </w:tcPr>
+          <w:p>
+            <w:r>
+              <w:t>0</w:t>
+            </w:r>
+            <w:r>
+              <w:t>,</w:t>
+            </w:r>
+            <w:r>
+              <w:t>76</w:t>
+            </w:r>
+          </w:p>
         </w:tc>
       </w:tr>
       <w:tr>
@@ -5121,6 +5545,234 @@
           <w:p>
             <w:r>
               <w:t>0,98</w:t>
+            </w:r>
+          </w:p>
+        </w:tc>
+      </w:tr>
+      <w:tr>
+        <w:tc>
+          <w:tcPr>
+            <w:tcW w:w="1711" w:type="dxa"/>
+          </w:tcPr>
+          <w:p>
+            <w:r>
+              <w:t>14.png</w:t>
+            </w:r>
+          </w:p>
+        </w:tc>
+        <w:tc>
+          <w:tcPr>
+            <w:tcW w:w="1942" w:type="dxa"/>
+          </w:tcPr>
+          <w:p>
+            <w:r>
+              <w:t>35,21</w:t>
+            </w:r>
+          </w:p>
+        </w:tc>
+        <w:tc>
+          <w:tcPr>
+            <w:tcW w:w="1942" w:type="dxa"/>
+          </w:tcPr>
+          <w:p>
+            <w:r>
+              <w:t>0,95</w:t>
+            </w:r>
+          </w:p>
+        </w:tc>
+      </w:tr>
+      <w:tr>
+        <w:tc>
+          <w:tcPr>
+            <w:tcW w:w="1711" w:type="dxa"/>
+          </w:tcPr>
+          <w:p>
+            <w:r>
+              <w:t>15.png</w:t>
+            </w:r>
+          </w:p>
+        </w:tc>
+        <w:tc>
+          <w:tcPr>
+            <w:tcW w:w="1942" w:type="dxa"/>
+          </w:tcPr>
+          <w:p>
+            <w:r>
+              <w:t>28,11</w:t>
+            </w:r>
+          </w:p>
+        </w:tc>
+        <w:tc>
+          <w:tcPr>
+            <w:tcW w:w="1942" w:type="dxa"/>
+          </w:tcPr>
+          <w:p>
+            <w:r>
+              <w:t>0,9</w:t>
+            </w:r>
+          </w:p>
+        </w:tc>
+      </w:tr>
+      <w:tr>
+        <w:tc>
+          <w:tcPr>
+            <w:tcW w:w="1711" w:type="dxa"/>
+          </w:tcPr>
+          <w:p>
+            <w:r>
+              <w:t>20.bmp</w:t>
+            </w:r>
+          </w:p>
+        </w:tc>
+        <w:tc>
+          <w:tcPr>
+            <w:tcW w:w="1942" w:type="dxa"/>
+          </w:tcPr>
+          <w:p>
+            <w:r>
+              <w:t>52</w:t>
+            </w:r>
+          </w:p>
+        </w:tc>
+        <w:tc>
+          <w:tcPr>
+            <w:tcW w:w="1942" w:type="dxa"/>
+          </w:tcPr>
+          <w:p>
+            <w:r>
+              <w:t>0,99</w:t>
+            </w:r>
+          </w:p>
+        </w:tc>
+      </w:tr>
+      <w:tr>
+        <w:tc>
+          <w:tcPr>
+            <w:tcW w:w="1711" w:type="dxa"/>
+          </w:tcPr>
+          <w:p>
+            <w:r>
+              <w:lastRenderedPageBreak/>
+              <w:t>Canon-5DMarkII-Shotkit-4.CR2</w:t>
+            </w:r>
+          </w:p>
+        </w:tc>
+        <w:tc>
+          <w:tcPr>
+            <w:tcW w:w="1942" w:type="dxa"/>
+          </w:tcPr>
+          <w:p>
+            <w:r>
+              <w:t>4</w:t>
+            </w:r>
+            <w:r>
+              <w:t>2,34</w:t>
+            </w:r>
+          </w:p>
+        </w:tc>
+        <w:tc>
+          <w:tcPr>
+            <w:tcW w:w="1942" w:type="dxa"/>
+          </w:tcPr>
+          <w:p>
+            <w:r>
+              <w:t>0,86</w:t>
+            </w:r>
+          </w:p>
+        </w:tc>
+      </w:tr>
+      <w:tr>
+        <w:tc>
+          <w:tcPr>
+            <w:tcW w:w="1711" w:type="dxa"/>
+          </w:tcPr>
+          <w:p>
+            <w:r>
+              <w:t>PIA04230.tif</w:t>
+            </w:r>
+          </w:p>
+        </w:tc>
+        <w:tc>
+          <w:tcPr>
+            <w:tcW w:w="1942" w:type="dxa"/>
+          </w:tcPr>
+          <w:p>
+            <w:r>
+              <w:t>23,79</w:t>
+            </w:r>
+          </w:p>
+        </w:tc>
+        <w:tc>
+          <w:tcPr>
+            <w:tcW w:w="1942" w:type="dxa"/>
+          </w:tcPr>
+          <w:p>
+            <w:r>
+              <w:t>0,76</w:t>
+            </w:r>
+          </w:p>
+        </w:tc>
+      </w:tr>
+      <w:tr>
+        <w:tc>
+          <w:tcPr>
+            <w:tcW w:w="1711" w:type="dxa"/>
+          </w:tcPr>
+          <w:p>
+            <w:r>
+              <w:t>PIA26149.tif</w:t>
+            </w:r>
+          </w:p>
+        </w:tc>
+        <w:tc>
+          <w:tcPr>
+            <w:tcW w:w="1942" w:type="dxa"/>
+          </w:tcPr>
+          <w:p>
+            <w:r>
+              <w:t>29,95</w:t>
+            </w:r>
+          </w:p>
+        </w:tc>
+        <w:tc>
+          <w:tcPr>
+            <w:tcW w:w="1942" w:type="dxa"/>
+          </w:tcPr>
+          <w:p>
+            <w:r>
+              <w:t>0,85</w:t>
+            </w:r>
+          </w:p>
+        </w:tc>
+      </w:tr>
+      <w:tr>
+        <w:tc>
+          <w:tcPr>
+            <w:tcW w:w="1711" w:type="dxa"/>
+          </w:tcPr>
+          <w:p>
+            <w:r>
+              <w:t>sunflower-field.bmp</w:t>
+            </w:r>
+          </w:p>
+        </w:tc>
+        <w:tc>
+          <w:tcPr>
+            <w:tcW w:w="1942" w:type="dxa"/>
+          </w:tcPr>
+          <w:p>
+            <w:r>
+              <w:t>23,59</w:t>
+            </w:r>
+          </w:p>
+        </w:tc>
+        <w:tc>
+          <w:tcPr>
+            <w:tcW w:w="1942" w:type="dxa"/>
+          </w:tcPr>
+          <w:p>
+            <w:r>
+              <w:t>0,93</w:t>
             </w:r>
           </w:p>
         </w:tc>
@@ -5225,25 +5877,41 @@
           <w:tcPr>
             <w:tcW w:w="1479" w:type="dxa"/>
           </w:tcPr>
-          <w:p/>
-        </w:tc>
-        <w:tc>
-          <w:tcPr>
-            <w:tcW w:w="1942" w:type="dxa"/>
-          </w:tcPr>
-          <w:p/>
-        </w:tc>
-        <w:tc>
-          <w:tcPr>
-            <w:tcW w:w="1942" w:type="dxa"/>
-          </w:tcPr>
-          <w:p/>
-        </w:tc>
-        <w:tc>
-          <w:tcPr>
-            <w:tcW w:w="1942" w:type="dxa"/>
-          </w:tcPr>
-          <w:p/>
+          <w:p>
+            <w:r>
+              <w:t>29</w:t>
+            </w:r>
+          </w:p>
+        </w:tc>
+        <w:tc>
+          <w:tcPr>
+            <w:tcW w:w="1942" w:type="dxa"/>
+          </w:tcPr>
+          <w:p>
+            <w:r>
+              <w:t>29,53</w:t>
+            </w:r>
+          </w:p>
+        </w:tc>
+        <w:tc>
+          <w:tcPr>
+            <w:tcW w:w="1942" w:type="dxa"/>
+          </w:tcPr>
+          <w:p>
+            <w:r>
+              <w:t>29,46</w:t>
+            </w:r>
+          </w:p>
+        </w:tc>
+        <w:tc>
+          <w:tcPr>
+            <w:tcW w:w="1942" w:type="dxa"/>
+          </w:tcPr>
+          <w:p>
+            <w:r>
+              <w:t>30,16</w:t>
+            </w:r>
+          </w:p>
         </w:tc>
       </w:tr>
       <w:tr>
@@ -5313,25 +5981,41 @@
           <w:tcPr>
             <w:tcW w:w="1479" w:type="dxa"/>
           </w:tcPr>
-          <w:p/>
-        </w:tc>
-        <w:tc>
-          <w:tcPr>
-            <w:tcW w:w="1942" w:type="dxa"/>
-          </w:tcPr>
-          <w:p/>
-        </w:tc>
-        <w:tc>
-          <w:tcPr>
-            <w:tcW w:w="1942" w:type="dxa"/>
-          </w:tcPr>
-          <w:p/>
-        </w:tc>
-        <w:tc>
-          <w:tcPr>
-            <w:tcW w:w="1942" w:type="dxa"/>
-          </w:tcPr>
-          <w:p/>
+          <w:p>
+            <w:r>
+              <w:t>32</w:t>
+            </w:r>
+          </w:p>
+        </w:tc>
+        <w:tc>
+          <w:tcPr>
+            <w:tcW w:w="1942" w:type="dxa"/>
+          </w:tcPr>
+          <w:p>
+            <w:r>
+              <w:t>29,86</w:t>
+            </w:r>
+          </w:p>
+        </w:tc>
+        <w:tc>
+          <w:tcPr>
+            <w:tcW w:w="1942" w:type="dxa"/>
+          </w:tcPr>
+          <w:p>
+            <w:r>
+              <w:t>30,1</w:t>
+            </w:r>
+          </w:p>
+        </w:tc>
+        <w:tc>
+          <w:tcPr>
+            <w:tcW w:w="1942" w:type="dxa"/>
+          </w:tcPr>
+          <w:p>
+            <w:r>
+              <w:t>30,16</w:t>
+            </w:r>
+          </w:p>
         </w:tc>
       </w:tr>
       <w:tr>
@@ -5593,6 +6277,370 @@
           <w:p>
             <w:r>
               <w:t>30,44</w:t>
+            </w:r>
+          </w:p>
+        </w:tc>
+      </w:tr>
+      <w:tr>
+        <w:tc>
+          <w:tcPr>
+            <w:tcW w:w="1711" w:type="dxa"/>
+          </w:tcPr>
+          <w:p>
+            <w:r>
+              <w:t>14.png</w:t>
+            </w:r>
+          </w:p>
+        </w:tc>
+        <w:tc>
+          <w:tcPr>
+            <w:tcW w:w="1479" w:type="dxa"/>
+          </w:tcPr>
+          <w:p>
+            <w:r>
+              <w:t>27</w:t>
+            </w:r>
+          </w:p>
+        </w:tc>
+        <w:tc>
+          <w:tcPr>
+            <w:tcW w:w="1942" w:type="dxa"/>
+          </w:tcPr>
+          <w:p>
+            <w:r>
+              <w:t>31,27</w:t>
+            </w:r>
+          </w:p>
+        </w:tc>
+        <w:tc>
+          <w:tcPr>
+            <w:tcW w:w="1942" w:type="dxa"/>
+          </w:tcPr>
+          <w:p>
+            <w:r>
+              <w:t>31,66</w:t>
+            </w:r>
+          </w:p>
+        </w:tc>
+        <w:tc>
+          <w:tcPr>
+            <w:tcW w:w="1942" w:type="dxa"/>
+          </w:tcPr>
+          <w:p>
+            <w:r>
+              <w:t>31,92</w:t>
+            </w:r>
+          </w:p>
+        </w:tc>
+      </w:tr>
+      <w:tr>
+        <w:tc>
+          <w:tcPr>
+            <w:tcW w:w="1711" w:type="dxa"/>
+          </w:tcPr>
+          <w:p>
+            <w:r>
+              <w:t>15.png</w:t>
+            </w:r>
+          </w:p>
+        </w:tc>
+        <w:tc>
+          <w:tcPr>
+            <w:tcW w:w="1479" w:type="dxa"/>
+          </w:tcPr>
+          <w:p>
+            <w:r>
+              <w:t>31</w:t>
+            </w:r>
+          </w:p>
+        </w:tc>
+        <w:tc>
+          <w:tcPr>
+            <w:tcW w:w="1942" w:type="dxa"/>
+          </w:tcPr>
+          <w:p>
+            <w:r>
+              <w:t>33,27</w:t>
+            </w:r>
+          </w:p>
+        </w:tc>
+        <w:tc>
+          <w:tcPr>
+            <w:tcW w:w="1942" w:type="dxa"/>
+          </w:tcPr>
+          <w:p>
+            <w:r>
+              <w:t>32,19</w:t>
+            </w:r>
+          </w:p>
+        </w:tc>
+        <w:tc>
+          <w:tcPr>
+            <w:tcW w:w="1942" w:type="dxa"/>
+          </w:tcPr>
+          <w:p>
+            <w:r>
+              <w:t>32,8</w:t>
+            </w:r>
+          </w:p>
+        </w:tc>
+      </w:tr>
+      <w:tr>
+        <w:tc>
+          <w:tcPr>
+            <w:tcW w:w="1711" w:type="dxa"/>
+          </w:tcPr>
+          <w:p>
+            <w:r>
+              <w:t>20.bmp</w:t>
+            </w:r>
+          </w:p>
+        </w:tc>
+        <w:tc>
+          <w:tcPr>
+            <w:tcW w:w="1479" w:type="dxa"/>
+          </w:tcPr>
+          <w:p>
+            <w:r>
+              <w:t>19</w:t>
+            </w:r>
+          </w:p>
+        </w:tc>
+        <w:tc>
+          <w:tcPr>
+            <w:tcW w:w="1942" w:type="dxa"/>
+          </w:tcPr>
+          <w:p>
+            <w:r>
+              <w:t>71,57</w:t>
+            </w:r>
+          </w:p>
+        </w:tc>
+        <w:tc>
+          <w:tcPr>
+            <w:tcW w:w="1942" w:type="dxa"/>
+          </w:tcPr>
+          <w:p>
+            <w:r>
+              <w:t>29,42</w:t>
+            </w:r>
+          </w:p>
+        </w:tc>
+        <w:tc>
+          <w:tcPr>
+            <w:tcW w:w="1942" w:type="dxa"/>
+          </w:tcPr>
+          <w:p>
+            <w:r>
+              <w:t>29,72</w:t>
+            </w:r>
+          </w:p>
+        </w:tc>
+      </w:tr>
+      <w:tr>
+        <w:tc>
+          <w:tcPr>
+            <w:tcW w:w="1711" w:type="dxa"/>
+          </w:tcPr>
+          <w:p>
+            <w:r>
+              <w:t>Canon-5DMarkII-Shotkit-4.CR2</w:t>
+            </w:r>
+          </w:p>
+        </w:tc>
+        <w:tc>
+          <w:tcPr>
+            <w:tcW w:w="1479" w:type="dxa"/>
+          </w:tcPr>
+          <w:p>
+            <w:r>
+              <w:t>19</w:t>
+            </w:r>
+          </w:p>
+        </w:tc>
+        <w:tc>
+          <w:tcPr>
+            <w:tcW w:w="1942" w:type="dxa"/>
+          </w:tcPr>
+          <w:p>
+            <w:r>
+              <w:t>30,6</w:t>
+            </w:r>
+          </w:p>
+        </w:tc>
+        <w:tc>
+          <w:tcPr>
+            <w:tcW w:w="1942" w:type="dxa"/>
+          </w:tcPr>
+          <w:p>
+            <w:r>
+              <w:t>28,87</w:t>
+            </w:r>
+          </w:p>
+        </w:tc>
+        <w:tc>
+          <w:tcPr>
+            <w:tcW w:w="1942" w:type="dxa"/>
+          </w:tcPr>
+          <w:p>
+            <w:r>
+              <w:t>29,86</w:t>
+            </w:r>
+          </w:p>
+        </w:tc>
+      </w:tr>
+      <w:tr>
+        <w:tc>
+          <w:tcPr>
+            <w:tcW w:w="1711" w:type="dxa"/>
+          </w:tcPr>
+          <w:p>
+            <w:r>
+              <w:t>PIA04230.tif</w:t>
+            </w:r>
+          </w:p>
+        </w:tc>
+        <w:tc>
+          <w:tcPr>
+            <w:tcW w:w="1479" w:type="dxa"/>
+          </w:tcPr>
+          <w:p>
+            <w:r>
+              <w:t>26</w:t>
+            </w:r>
+          </w:p>
+        </w:tc>
+        <w:tc>
+          <w:tcPr>
+            <w:tcW w:w="1942" w:type="dxa"/>
+          </w:tcPr>
+          <w:p>
+            <w:r>
+              <w:t>30,94</w:t>
+            </w:r>
+          </w:p>
+        </w:tc>
+        <w:tc>
+          <w:tcPr>
+            <w:tcW w:w="1942" w:type="dxa"/>
+          </w:tcPr>
+          <w:p>
+            <w:r>
+              <w:t>30,52</w:t>
+            </w:r>
+          </w:p>
+        </w:tc>
+        <w:tc>
+          <w:tcPr>
+            <w:tcW w:w="1942" w:type="dxa"/>
+          </w:tcPr>
+          <w:p>
+            <w:r>
+              <w:t>32,15</w:t>
+            </w:r>
+          </w:p>
+        </w:tc>
+      </w:tr>
+      <w:tr>
+        <w:tc>
+          <w:tcPr>
+            <w:tcW w:w="1711" w:type="dxa"/>
+          </w:tcPr>
+          <w:p>
+            <w:r>
+              <w:t>PIA26149.tif</w:t>
+            </w:r>
+          </w:p>
+        </w:tc>
+        <w:tc>
+          <w:tcPr>
+            <w:tcW w:w="1479" w:type="dxa"/>
+          </w:tcPr>
+          <w:p>
+            <w:r>
+              <w:t>31</w:t>
+            </w:r>
+          </w:p>
+        </w:tc>
+        <w:tc>
+          <w:tcPr>
+            <w:tcW w:w="1942" w:type="dxa"/>
+          </w:tcPr>
+          <w:p>
+            <w:r>
+              <w:t>32,52</w:t>
+            </w:r>
+          </w:p>
+        </w:tc>
+        <w:tc>
+          <w:tcPr>
+            <w:tcW w:w="1942" w:type="dxa"/>
+          </w:tcPr>
+          <w:p>
+            <w:r>
+              <w:t>31,2</w:t>
+            </w:r>
+          </w:p>
+        </w:tc>
+        <w:tc>
+          <w:tcPr>
+            <w:tcW w:w="1942" w:type="dxa"/>
+          </w:tcPr>
+          <w:p>
+            <w:r>
+              <w:t>33,32</w:t>
+            </w:r>
+          </w:p>
+        </w:tc>
+      </w:tr>
+      <w:tr>
+        <w:tc>
+          <w:tcPr>
+            <w:tcW w:w="1711" w:type="dxa"/>
+          </w:tcPr>
+          <w:p>
+            <w:r>
+              <w:t>sunflower-field.bmp</w:t>
+            </w:r>
+          </w:p>
+        </w:tc>
+        <w:tc>
+          <w:tcPr>
+            <w:tcW w:w="1479" w:type="dxa"/>
+          </w:tcPr>
+          <w:p>
+            <w:r>
+              <w:t>20</w:t>
+            </w:r>
+          </w:p>
+        </w:tc>
+        <w:tc>
+          <w:tcPr>
+            <w:tcW w:w="1942" w:type="dxa"/>
+          </w:tcPr>
+          <w:p>
+            <w:r>
+              <w:t>30,82</w:t>
+            </w:r>
+          </w:p>
+        </w:tc>
+        <w:tc>
+          <w:tcPr>
+            <w:tcW w:w="1942" w:type="dxa"/>
+          </w:tcPr>
+          <w:p>
+            <w:r>
+              <w:t>30,29</w:t>
+            </w:r>
+          </w:p>
+        </w:tc>
+        <w:tc>
+          <w:tcPr>
+            <w:tcW w:w="1942" w:type="dxa"/>
+          </w:tcPr>
+          <w:p>
+            <w:r>
+              <w:t>30,87</w:t>
             </w:r>
           </w:p>
         </w:tc>
@@ -5666,13 +6714,21 @@
           <w:tcPr>
             <w:tcW w:w="1942" w:type="dxa"/>
           </w:tcPr>
-          <w:p/>
-        </w:tc>
-        <w:tc>
-          <w:tcPr>
-            <w:tcW w:w="1942" w:type="dxa"/>
-          </w:tcPr>
-          <w:p/>
+          <w:p>
+            <w:r>
+              <w:t>29,35</w:t>
+            </w:r>
+          </w:p>
+        </w:tc>
+        <w:tc>
+          <w:tcPr>
+            <w:tcW w:w="1942" w:type="dxa"/>
+          </w:tcPr>
+          <w:p>
+            <w:r>
+              <w:t>0,83</w:t>
+            </w:r>
+          </w:p>
         </w:tc>
       </w:tr>
       <w:tr>
@@ -5722,13 +6778,21 @@
           <w:tcPr>
             <w:tcW w:w="1942" w:type="dxa"/>
           </w:tcPr>
-          <w:p/>
-        </w:tc>
-        <w:tc>
-          <w:tcPr>
-            <w:tcW w:w="1942" w:type="dxa"/>
-          </w:tcPr>
-          <w:p/>
+          <w:p>
+            <w:r>
+              <w:t>21,17</w:t>
+            </w:r>
+          </w:p>
+        </w:tc>
+        <w:tc>
+          <w:tcPr>
+            <w:tcW w:w="1942" w:type="dxa"/>
+          </w:tcPr>
+          <w:p>
+            <w:r>
+              <w:t>0,65</w:t>
+            </w:r>
+          </w:p>
         </w:tc>
       </w:tr>
       <w:tr>
@@ -5896,6 +6960,231 @@
           <w:p>
             <w:r>
               <w:t>0,96</w:t>
+            </w:r>
+          </w:p>
+        </w:tc>
+      </w:tr>
+      <w:tr>
+        <w:tc>
+          <w:tcPr>
+            <w:tcW w:w="1711" w:type="dxa"/>
+          </w:tcPr>
+          <w:p>
+            <w:r>
+              <w:t>14.png</w:t>
+            </w:r>
+          </w:p>
+        </w:tc>
+        <w:tc>
+          <w:tcPr>
+            <w:tcW w:w="1942" w:type="dxa"/>
+          </w:tcPr>
+          <w:p>
+            <w:r>
+              <w:t>32,42</w:t>
+            </w:r>
+          </w:p>
+        </w:tc>
+        <w:tc>
+          <w:tcPr>
+            <w:tcW w:w="1942" w:type="dxa"/>
+          </w:tcPr>
+          <w:p>
+            <w:r>
+              <w:t>0,88</w:t>
+            </w:r>
+          </w:p>
+        </w:tc>
+      </w:tr>
+      <w:tr>
+        <w:tc>
+          <w:tcPr>
+            <w:tcW w:w="1711" w:type="dxa"/>
+          </w:tcPr>
+          <w:p>
+            <w:r>
+              <w:t>15.png</w:t>
+            </w:r>
+          </w:p>
+        </w:tc>
+        <w:tc>
+          <w:tcPr>
+            <w:tcW w:w="1942" w:type="dxa"/>
+          </w:tcPr>
+          <w:p>
+            <w:r>
+              <w:t>27,03</w:t>
+            </w:r>
+          </w:p>
+        </w:tc>
+        <w:tc>
+          <w:tcPr>
+            <w:tcW w:w="1942" w:type="dxa"/>
+          </w:tcPr>
+          <w:p>
+            <w:r>
+              <w:t>0,84</w:t>
+            </w:r>
+          </w:p>
+        </w:tc>
+      </w:tr>
+      <w:tr>
+        <w:tc>
+          <w:tcPr>
+            <w:tcW w:w="1711" w:type="dxa"/>
+          </w:tcPr>
+          <w:p>
+            <w:r>
+              <w:t>20.bmp</w:t>
+            </w:r>
+          </w:p>
+        </w:tc>
+        <w:tc>
+          <w:tcPr>
+            <w:tcW w:w="1942" w:type="dxa"/>
+          </w:tcPr>
+          <w:p>
+            <w:r>
+              <w:t>41,53</w:t>
+            </w:r>
+          </w:p>
+        </w:tc>
+        <w:tc>
+          <w:tcPr>
+            <w:tcW w:w="1942" w:type="dxa"/>
+          </w:tcPr>
+          <w:p>
+            <w:r>
+              <w:t>0,98</w:t>
+            </w:r>
+          </w:p>
+        </w:tc>
+      </w:tr>
+      <w:tr>
+        <w:tc>
+          <w:tcPr>
+            <w:tcW w:w="1711" w:type="dxa"/>
+          </w:tcPr>
+          <w:p>
+            <w:r>
+              <w:lastRenderedPageBreak/>
+              <w:t>Canon-5DMarkII-Shotkit-4.CR2</w:t>
+            </w:r>
+          </w:p>
+        </w:tc>
+        <w:tc>
+          <w:tcPr>
+            <w:tcW w:w="1942" w:type="dxa"/>
+          </w:tcPr>
+          <w:p>
+            <w:r>
+              <w:t>38,24</w:t>
+            </w:r>
+          </w:p>
+        </w:tc>
+        <w:tc>
+          <w:tcPr>
+            <w:tcW w:w="1942" w:type="dxa"/>
+          </w:tcPr>
+          <w:p>
+            <w:r>
+              <w:t>0,86</w:t>
+            </w:r>
+          </w:p>
+        </w:tc>
+      </w:tr>
+      <w:tr>
+        <w:tc>
+          <w:tcPr>
+            <w:tcW w:w="1711" w:type="dxa"/>
+          </w:tcPr>
+          <w:p>
+            <w:r>
+              <w:t>PIA04230.tif</w:t>
+            </w:r>
+          </w:p>
+        </w:tc>
+        <w:tc>
+          <w:tcPr>
+            <w:tcW w:w="1942" w:type="dxa"/>
+          </w:tcPr>
+          <w:p>
+            <w:r>
+              <w:t>23,46</w:t>
+            </w:r>
+          </w:p>
+        </w:tc>
+        <w:tc>
+          <w:tcPr>
+            <w:tcW w:w="1942" w:type="dxa"/>
+          </w:tcPr>
+          <w:p>
+            <w:r>
+              <w:t>0,62</w:t>
+            </w:r>
+          </w:p>
+        </w:tc>
+      </w:tr>
+      <w:tr>
+        <w:tc>
+          <w:tcPr>
+            <w:tcW w:w="1711" w:type="dxa"/>
+          </w:tcPr>
+          <w:p>
+            <w:r>
+              <w:t>PIA26149.tif</w:t>
+            </w:r>
+          </w:p>
+        </w:tc>
+        <w:tc>
+          <w:tcPr>
+            <w:tcW w:w="1942" w:type="dxa"/>
+          </w:tcPr>
+          <w:p>
+            <w:r>
+              <w:t>26,88</w:t>
+            </w:r>
+          </w:p>
+        </w:tc>
+        <w:tc>
+          <w:tcPr>
+            <w:tcW w:w="1942" w:type="dxa"/>
+          </w:tcPr>
+          <w:p>
+            <w:r>
+              <w:t>0,67</w:t>
+            </w:r>
+          </w:p>
+        </w:tc>
+      </w:tr>
+      <w:tr>
+        <w:tc>
+          <w:tcPr>
+            <w:tcW w:w="1711" w:type="dxa"/>
+          </w:tcPr>
+          <w:p>
+            <w:r>
+              <w:t>sunflower-field.bmp</w:t>
+            </w:r>
+          </w:p>
+        </w:tc>
+        <w:tc>
+          <w:tcPr>
+            <w:tcW w:w="1942" w:type="dxa"/>
+          </w:tcPr>
+          <w:p>
+            <w:r>
+              <w:t>23,48</w:t>
+            </w:r>
+          </w:p>
+        </w:tc>
+        <w:tc>
+          <w:tcPr>
+            <w:tcW w:w="1942" w:type="dxa"/>
+          </w:tcPr>
+          <w:p>
+            <w:r>
+              <w:t>0,87</w:t>
             </w:r>
           </w:p>
         </w:tc>
@@ -5999,25 +7288,41 @@
           <w:tcPr>
             <w:tcW w:w="1479" w:type="dxa"/>
           </w:tcPr>
-          <w:p/>
-        </w:tc>
-        <w:tc>
-          <w:tcPr>
-            <w:tcW w:w="1942" w:type="dxa"/>
-          </w:tcPr>
-          <w:p/>
-        </w:tc>
-        <w:tc>
-          <w:tcPr>
-            <w:tcW w:w="1942" w:type="dxa"/>
-          </w:tcPr>
-          <w:p/>
-        </w:tc>
-        <w:tc>
-          <w:tcPr>
-            <w:tcW w:w="1942" w:type="dxa"/>
-          </w:tcPr>
-          <w:p/>
+          <w:p>
+            <w:r>
+              <w:t>39</w:t>
+            </w:r>
+          </w:p>
+        </w:tc>
+        <w:tc>
+          <w:tcPr>
+            <w:tcW w:w="1942" w:type="dxa"/>
+          </w:tcPr>
+          <w:p>
+            <w:r>
+              <w:t>101,5</w:t>
+            </w:r>
+          </w:p>
+        </w:tc>
+        <w:tc>
+          <w:tcPr>
+            <w:tcW w:w="1942" w:type="dxa"/>
+          </w:tcPr>
+          <w:p>
+            <w:r>
+              <w:t>99,96</w:t>
+            </w:r>
+          </w:p>
+        </w:tc>
+        <w:tc>
+          <w:tcPr>
+            <w:tcW w:w="1942" w:type="dxa"/>
+          </w:tcPr>
+          <w:p>
+            <w:r>
+              <w:t>103,67</w:t>
+            </w:r>
+          </w:p>
         </w:tc>
       </w:tr>
       <w:tr>
@@ -6087,25 +7392,41 @@
           <w:tcPr>
             <w:tcW w:w="1479" w:type="dxa"/>
           </w:tcPr>
-          <w:p/>
-        </w:tc>
-        <w:tc>
-          <w:tcPr>
-            <w:tcW w:w="1942" w:type="dxa"/>
-          </w:tcPr>
-          <w:p/>
-        </w:tc>
-        <w:tc>
-          <w:tcPr>
-            <w:tcW w:w="1942" w:type="dxa"/>
-          </w:tcPr>
-          <w:p/>
-        </w:tc>
-        <w:tc>
-          <w:tcPr>
-            <w:tcW w:w="1942" w:type="dxa"/>
-          </w:tcPr>
-          <w:p/>
+          <w:p>
+            <w:r>
+              <w:t>41</w:t>
+            </w:r>
+          </w:p>
+        </w:tc>
+        <w:tc>
+          <w:tcPr>
+            <w:tcW w:w="1942" w:type="dxa"/>
+          </w:tcPr>
+          <w:p>
+            <w:r>
+              <w:t>104,95</w:t>
+            </w:r>
+          </w:p>
+        </w:tc>
+        <w:tc>
+          <w:tcPr>
+            <w:tcW w:w="1942" w:type="dxa"/>
+          </w:tcPr>
+          <w:p>
+            <w:r>
+              <w:t>104,35</w:t>
+            </w:r>
+          </w:p>
+        </w:tc>
+        <w:tc>
+          <w:tcPr>
+            <w:tcW w:w="1942" w:type="dxa"/>
+          </w:tcPr>
+          <w:p>
+            <w:r>
+              <w:t>103,52</w:t>
+            </w:r>
+          </w:p>
         </w:tc>
       </w:tr>
       <w:tr>
@@ -6376,6 +7697,370 @@
           <w:p>
             <w:r>
               <w:t>106,86</w:t>
+            </w:r>
+          </w:p>
+        </w:tc>
+      </w:tr>
+      <w:tr>
+        <w:tc>
+          <w:tcPr>
+            <w:tcW w:w="1711" w:type="dxa"/>
+          </w:tcPr>
+          <w:p>
+            <w:r>
+              <w:t>14.png</w:t>
+            </w:r>
+          </w:p>
+        </w:tc>
+        <w:tc>
+          <w:tcPr>
+            <w:tcW w:w="1479" w:type="dxa"/>
+          </w:tcPr>
+          <w:p>
+            <w:r>
+              <w:t>37</w:t>
+            </w:r>
+          </w:p>
+        </w:tc>
+        <w:tc>
+          <w:tcPr>
+            <w:tcW w:w="1942" w:type="dxa"/>
+          </w:tcPr>
+          <w:p>
+            <w:r>
+              <w:t>103,7</w:t>
+            </w:r>
+          </w:p>
+        </w:tc>
+        <w:tc>
+          <w:tcPr>
+            <w:tcW w:w="1942" w:type="dxa"/>
+          </w:tcPr>
+          <w:p>
+            <w:r>
+              <w:t>105,95</w:t>
+            </w:r>
+          </w:p>
+        </w:tc>
+        <w:tc>
+          <w:tcPr>
+            <w:tcW w:w="1942" w:type="dxa"/>
+          </w:tcPr>
+          <w:p>
+            <w:r>
+              <w:t>107,41</w:t>
+            </w:r>
+          </w:p>
+        </w:tc>
+      </w:tr>
+      <w:tr>
+        <w:tc>
+          <w:tcPr>
+            <w:tcW w:w="1711" w:type="dxa"/>
+          </w:tcPr>
+          <w:p>
+            <w:r>
+              <w:t>15.png</w:t>
+            </w:r>
+          </w:p>
+        </w:tc>
+        <w:tc>
+          <w:tcPr>
+            <w:tcW w:w="1479" w:type="dxa"/>
+          </w:tcPr>
+          <w:p>
+            <w:r>
+              <w:t>40</w:t>
+            </w:r>
+          </w:p>
+        </w:tc>
+        <w:tc>
+          <w:tcPr>
+            <w:tcW w:w="1942" w:type="dxa"/>
+          </w:tcPr>
+          <w:p>
+            <w:r>
+              <w:t>108,23</w:t>
+            </w:r>
+          </w:p>
+        </w:tc>
+        <w:tc>
+          <w:tcPr>
+            <w:tcW w:w="1942" w:type="dxa"/>
+          </w:tcPr>
+          <w:p>
+            <w:r>
+              <w:t>107,06</w:t>
+            </w:r>
+          </w:p>
+        </w:tc>
+        <w:tc>
+          <w:tcPr>
+            <w:tcW w:w="1942" w:type="dxa"/>
+          </w:tcPr>
+          <w:p>
+            <w:r>
+              <w:t>100,2</w:t>
+            </w:r>
+          </w:p>
+        </w:tc>
+      </w:tr>
+      <w:tr>
+        <w:tc>
+          <w:tcPr>
+            <w:tcW w:w="1711" w:type="dxa"/>
+          </w:tcPr>
+          <w:p>
+            <w:r>
+              <w:t>20.bmp</w:t>
+            </w:r>
+          </w:p>
+        </w:tc>
+        <w:tc>
+          <w:tcPr>
+            <w:tcW w:w="1479" w:type="dxa"/>
+          </w:tcPr>
+          <w:p>
+            <w:r>
+              <w:t>30</w:t>
+            </w:r>
+          </w:p>
+        </w:tc>
+        <w:tc>
+          <w:tcPr>
+            <w:tcW w:w="1942" w:type="dxa"/>
+          </w:tcPr>
+          <w:p>
+            <w:r>
+              <w:t>188,79</w:t>
+            </w:r>
+          </w:p>
+        </w:tc>
+        <w:tc>
+          <w:tcPr>
+            <w:tcW w:w="1942" w:type="dxa"/>
+          </w:tcPr>
+          <w:p>
+            <w:r>
+              <w:t>104,17</w:t>
+            </w:r>
+          </w:p>
+        </w:tc>
+        <w:tc>
+          <w:tcPr>
+            <w:tcW w:w="1942" w:type="dxa"/>
+          </w:tcPr>
+          <w:p>
+            <w:r>
+              <w:t>105,32</w:t>
+            </w:r>
+          </w:p>
+        </w:tc>
+      </w:tr>
+      <w:tr>
+        <w:tc>
+          <w:tcPr>
+            <w:tcW w:w="1711" w:type="dxa"/>
+          </w:tcPr>
+          <w:p>
+            <w:r>
+              <w:t>Canon-5DMarkII-Shotkit-4.CR2</w:t>
+            </w:r>
+          </w:p>
+        </w:tc>
+        <w:tc>
+          <w:tcPr>
+            <w:tcW w:w="1479" w:type="dxa"/>
+          </w:tcPr>
+          <w:p>
+            <w:r>
+              <w:t>28</w:t>
+            </w:r>
+          </w:p>
+        </w:tc>
+        <w:tc>
+          <w:tcPr>
+            <w:tcW w:w="1942" w:type="dxa"/>
+          </w:tcPr>
+          <w:p>
+            <w:r>
+              <w:t>109,98</w:t>
+            </w:r>
+          </w:p>
+        </w:tc>
+        <w:tc>
+          <w:tcPr>
+            <w:tcW w:w="1942" w:type="dxa"/>
+          </w:tcPr>
+          <w:p>
+            <w:r>
+              <w:t>100,39</w:t>
+            </w:r>
+          </w:p>
+        </w:tc>
+        <w:tc>
+          <w:tcPr>
+            <w:tcW w:w="1942" w:type="dxa"/>
+          </w:tcPr>
+          <w:p>
+            <w:r>
+              <w:t>106,33</w:t>
+            </w:r>
+          </w:p>
+        </w:tc>
+      </w:tr>
+      <w:tr>
+        <w:tc>
+          <w:tcPr>
+            <w:tcW w:w="1711" w:type="dxa"/>
+          </w:tcPr>
+          <w:p>
+            <w:r>
+              <w:t>PIA04230.tif</w:t>
+            </w:r>
+          </w:p>
+        </w:tc>
+        <w:tc>
+          <w:tcPr>
+            <w:tcW w:w="1479" w:type="dxa"/>
+          </w:tcPr>
+          <w:p>
+            <w:r>
+              <w:t>34</w:t>
+            </w:r>
+          </w:p>
+        </w:tc>
+        <w:tc>
+          <w:tcPr>
+            <w:tcW w:w="1942" w:type="dxa"/>
+          </w:tcPr>
+          <w:p>
+            <w:r>
+              <w:t>98,6</w:t>
+            </w:r>
+          </w:p>
+        </w:tc>
+        <w:tc>
+          <w:tcPr>
+            <w:tcW w:w="1942" w:type="dxa"/>
+          </w:tcPr>
+          <w:p>
+            <w:r>
+              <w:t>98</w:t>
+            </w:r>
+          </w:p>
+        </w:tc>
+        <w:tc>
+          <w:tcPr>
+            <w:tcW w:w="1942" w:type="dxa"/>
+          </w:tcPr>
+          <w:p>
+            <w:r>
+              <w:t>102,56</w:t>
+            </w:r>
+          </w:p>
+        </w:tc>
+      </w:tr>
+      <w:tr>
+        <w:tc>
+          <w:tcPr>
+            <w:tcW w:w="1711" w:type="dxa"/>
+          </w:tcPr>
+          <w:p>
+            <w:r>
+              <w:t>PIA26149.tif</w:t>
+            </w:r>
+          </w:p>
+        </w:tc>
+        <w:tc>
+          <w:tcPr>
+            <w:tcW w:w="1479" w:type="dxa"/>
+          </w:tcPr>
+          <w:p>
+            <w:r>
+              <w:t>51</w:t>
+            </w:r>
+          </w:p>
+        </w:tc>
+        <w:tc>
+          <w:tcPr>
+            <w:tcW w:w="1942" w:type="dxa"/>
+          </w:tcPr>
+          <w:p>
+            <w:r>
+              <w:t>65,156</w:t>
+            </w:r>
+          </w:p>
+        </w:tc>
+        <w:tc>
+          <w:tcPr>
+            <w:tcW w:w="1942" w:type="dxa"/>
+          </w:tcPr>
+          <w:p>
+            <w:r>
+              <w:t>58,66</w:t>
+            </w:r>
+          </w:p>
+        </w:tc>
+        <w:tc>
+          <w:tcPr>
+            <w:tcW w:w="1942" w:type="dxa"/>
+          </w:tcPr>
+          <w:p>
+            <w:r>
+              <w:t>64,3</w:t>
+            </w:r>
+          </w:p>
+        </w:tc>
+      </w:tr>
+      <w:tr>
+        <w:tc>
+          <w:tcPr>
+            <w:tcW w:w="1711" w:type="dxa"/>
+          </w:tcPr>
+          <w:p>
+            <w:r>
+              <w:t>sunflower-field.bmp</w:t>
+            </w:r>
+          </w:p>
+        </w:tc>
+        <w:tc>
+          <w:tcPr>
+            <w:tcW w:w="1479" w:type="dxa"/>
+          </w:tcPr>
+          <w:p>
+            <w:r>
+              <w:t>32</w:t>
+            </w:r>
+          </w:p>
+        </w:tc>
+        <w:tc>
+          <w:tcPr>
+            <w:tcW w:w="1942" w:type="dxa"/>
+          </w:tcPr>
+          <w:p>
+            <w:r>
+              <w:t>100,01</w:t>
+            </w:r>
+          </w:p>
+        </w:tc>
+        <w:tc>
+          <w:tcPr>
+            <w:tcW w:w="1942" w:type="dxa"/>
+          </w:tcPr>
+          <w:p>
+            <w:r>
+              <w:t>96,45</w:t>
+            </w:r>
+          </w:p>
+        </w:tc>
+        <w:tc>
+          <w:tcPr>
+            <w:tcW w:w="1942" w:type="dxa"/>
+          </w:tcPr>
+          <w:p>
+            <w:r>
+              <w:t>98,1</w:t>
             </w:r>
           </w:p>
         </w:tc>
@@ -6449,13 +8134,21 @@
           <w:tcPr>
             <w:tcW w:w="1942" w:type="dxa"/>
           </w:tcPr>
-          <w:p/>
-        </w:tc>
-        <w:tc>
-          <w:tcPr>
-            <w:tcW w:w="1942" w:type="dxa"/>
-          </w:tcPr>
-          <w:p/>
+          <w:p>
+            <w:r>
+              <w:t>25,85</w:t>
+            </w:r>
+          </w:p>
+        </w:tc>
+        <w:tc>
+          <w:tcPr>
+            <w:tcW w:w="1942" w:type="dxa"/>
+          </w:tcPr>
+          <w:p>
+            <w:r>
+              <w:t>0,74</w:t>
+            </w:r>
+          </w:p>
         </w:tc>
       </w:tr>
       <w:tr>
@@ -6505,13 +8198,21 @@
           <w:tcPr>
             <w:tcW w:w="1942" w:type="dxa"/>
           </w:tcPr>
-          <w:p/>
-        </w:tc>
-        <w:tc>
-          <w:tcPr>
-            <w:tcW w:w="1942" w:type="dxa"/>
-          </w:tcPr>
-          <w:p/>
+          <w:p>
+            <w:r>
+              <w:t>19,84</w:t>
+            </w:r>
+          </w:p>
+        </w:tc>
+        <w:tc>
+          <w:tcPr>
+            <w:tcW w:w="1942" w:type="dxa"/>
+          </w:tcPr>
+          <w:p>
+            <w:r>
+              <w:t>0,56</w:t>
+            </w:r>
+          </w:p>
         </w:tc>
       </w:tr>
       <w:tr>
@@ -6679,6 +8380,231 @@
           <w:p>
             <w:r>
               <w:t>0,93</w:t>
+            </w:r>
+          </w:p>
+        </w:tc>
+      </w:tr>
+      <w:tr>
+        <w:tc>
+          <w:tcPr>
+            <w:tcW w:w="1711" w:type="dxa"/>
+          </w:tcPr>
+          <w:p>
+            <w:r>
+              <w:t>14.png</w:t>
+            </w:r>
+          </w:p>
+        </w:tc>
+        <w:tc>
+          <w:tcPr>
+            <w:tcW w:w="1942" w:type="dxa"/>
+          </w:tcPr>
+          <w:p>
+            <w:r>
+              <w:t>28,32</w:t>
+            </w:r>
+          </w:p>
+        </w:tc>
+        <w:tc>
+          <w:tcPr>
+            <w:tcW w:w="1942" w:type="dxa"/>
+          </w:tcPr>
+          <w:p>
+            <w:r>
+              <w:t>0,79</w:t>
+            </w:r>
+          </w:p>
+        </w:tc>
+      </w:tr>
+      <w:tr>
+        <w:tc>
+          <w:tcPr>
+            <w:tcW w:w="1711" w:type="dxa"/>
+          </w:tcPr>
+          <w:p>
+            <w:r>
+              <w:t>15.png</w:t>
+            </w:r>
+          </w:p>
+        </w:tc>
+        <w:tc>
+          <w:tcPr>
+            <w:tcW w:w="1942" w:type="dxa"/>
+          </w:tcPr>
+          <w:p>
+            <w:r>
+              <w:t>25,53</w:t>
+            </w:r>
+          </w:p>
+        </w:tc>
+        <w:tc>
+          <w:tcPr>
+            <w:tcW w:w="1942" w:type="dxa"/>
+          </w:tcPr>
+          <w:p>
+            <w:r>
+              <w:t>0,78</w:t>
+            </w:r>
+          </w:p>
+        </w:tc>
+      </w:tr>
+      <w:tr>
+        <w:tc>
+          <w:tcPr>
+            <w:tcW w:w="1711" w:type="dxa"/>
+          </w:tcPr>
+          <w:p>
+            <w:r>
+              <w:t>20.bmp</w:t>
+            </w:r>
+          </w:p>
+        </w:tc>
+        <w:tc>
+          <w:tcPr>
+            <w:tcW w:w="1942" w:type="dxa"/>
+          </w:tcPr>
+          <w:p>
+            <w:r>
+              <w:t>32,82</w:t>
+            </w:r>
+          </w:p>
+        </w:tc>
+        <w:tc>
+          <w:tcPr>
+            <w:tcW w:w="1942" w:type="dxa"/>
+          </w:tcPr>
+          <w:p>
+            <w:r>
+              <w:t>0,93</w:t>
+            </w:r>
+          </w:p>
+        </w:tc>
+      </w:tr>
+      <w:tr>
+        <w:tc>
+          <w:tcPr>
+            <w:tcW w:w="1711" w:type="dxa"/>
+          </w:tcPr>
+          <w:p>
+            <w:r>
+              <w:lastRenderedPageBreak/>
+              <w:t>Canon-5DMarkII-Shotkit-4.CR2</w:t>
+            </w:r>
+          </w:p>
+        </w:tc>
+        <w:tc>
+          <w:tcPr>
+            <w:tcW w:w="1942" w:type="dxa"/>
+          </w:tcPr>
+          <w:p>
+            <w:r>
+              <w:t>31,92</w:t>
+            </w:r>
+          </w:p>
+        </w:tc>
+        <w:tc>
+          <w:tcPr>
+            <w:tcW w:w="1942" w:type="dxa"/>
+          </w:tcPr>
+          <w:p>
+            <w:r>
+              <w:t>0,85</w:t>
+            </w:r>
+          </w:p>
+        </w:tc>
+      </w:tr>
+      <w:tr>
+        <w:tc>
+          <w:tcPr>
+            <w:tcW w:w="1711" w:type="dxa"/>
+          </w:tcPr>
+          <w:p>
+            <w:r>
+              <w:t>PIA04230.tif</w:t>
+            </w:r>
+          </w:p>
+        </w:tc>
+        <w:tc>
+          <w:tcPr>
+            <w:tcW w:w="1942" w:type="dxa"/>
+          </w:tcPr>
+          <w:p>
+            <w:r>
+              <w:t>22,9</w:t>
+            </w:r>
+          </w:p>
+        </w:tc>
+        <w:tc>
+          <w:tcPr>
+            <w:tcW w:w="1942" w:type="dxa"/>
+          </w:tcPr>
+          <w:p>
+            <w:r>
+              <w:t>0,56</w:t>
+            </w:r>
+          </w:p>
+        </w:tc>
+      </w:tr>
+      <w:tr>
+        <w:tc>
+          <w:tcPr>
+            <w:tcW w:w="1711" w:type="dxa"/>
+          </w:tcPr>
+          <w:p>
+            <w:r>
+              <w:t>PIA26149.tif</w:t>
+            </w:r>
+          </w:p>
+        </w:tc>
+        <w:tc>
+          <w:tcPr>
+            <w:tcW w:w="1942" w:type="dxa"/>
+          </w:tcPr>
+          <w:p>
+            <w:r>
+              <w:t>24,7</w:t>
+            </w:r>
+          </w:p>
+        </w:tc>
+        <w:tc>
+          <w:tcPr>
+            <w:tcW w:w="1942" w:type="dxa"/>
+          </w:tcPr>
+          <w:p>
+            <w:r>
+              <w:t>0,57</w:t>
+            </w:r>
+          </w:p>
+        </w:tc>
+      </w:tr>
+      <w:tr>
+        <w:tc>
+          <w:tcPr>
+            <w:tcW w:w="1711" w:type="dxa"/>
+          </w:tcPr>
+          <w:p>
+            <w:r>
+              <w:t>sunflower-field.bmp</w:t>
+            </w:r>
+          </w:p>
+        </w:tc>
+        <w:tc>
+          <w:tcPr>
+            <w:tcW w:w="1942" w:type="dxa"/>
+          </w:tcPr>
+          <w:p>
+            <w:r>
+              <w:t>22,85</w:t>
+            </w:r>
+          </w:p>
+        </w:tc>
+        <w:tc>
+          <w:tcPr>
+            <w:tcW w:w="1942" w:type="dxa"/>
+          </w:tcPr>
+          <w:p>
+            <w:r>
+              <w:t>0,75</w:t>
             </w:r>
           </w:p>
         </w:tc>

</xml_diff>

<commit_message>
Added 2 new predictions and updated results
</commit_message>
<xml_diff>
--- a/Results.docx
+++ b/Results.docx
@@ -86,43 +86,23 @@
         <w:tab/>
         <w:t xml:space="preserve">W projekcie zrealizowano kompresję wideo przy użyciu bibliotek zewnętrznych w języku Python, w szczególności korzystając z biblioteki </w:t>
       </w:r>
-      <w:proofErr w:type="spellStart"/>
       <w:r>
         <w:rPr>
           <w:rStyle w:val="Pogrubienie"/>
         </w:rPr>
         <w:t>imageio_ffmpeg</w:t>
       </w:r>
-      <w:proofErr w:type="spellEnd"/>
       <w:r>
         <w:t xml:space="preserve">, która integruje narzędzie </w:t>
       </w:r>
-      <w:proofErr w:type="spellStart"/>
       <w:r>
         <w:rPr>
           <w:rStyle w:val="Pogrubienie"/>
         </w:rPr>
         <w:t>FFmpeg</w:t>
       </w:r>
-      <w:proofErr w:type="spellEnd"/>
       <w:r>
-        <w:t xml:space="preserve">. </w:t>
-      </w:r>
-      <w:proofErr w:type="spellStart"/>
-      <w:r>
-        <w:t>FFmpeg</w:t>
-      </w:r>
-      <w:proofErr w:type="spellEnd"/>
-      <w:r>
-        <w:t xml:space="preserve"> to popularne narzędzie open-</w:t>
-      </w:r>
-      <w:proofErr w:type="spellStart"/>
-      <w:r>
-        <w:t>source</w:t>
-      </w:r>
-      <w:proofErr w:type="spellEnd"/>
-      <w:r>
-        <w:t xml:space="preserve"> służące do przetwarzania multimediów, w tym kodowania i dekodowania wideo.</w:t>
+        <w:t>. FFmpeg to popularne narzędzie open-source służące do przetwarzania multimediów, w tym kodowania i dekodowania wideo.</w:t>
       </w:r>
     </w:p>
     <w:p/>
@@ -159,15 +139,7 @@
         <w:ind w:firstLine="708"/>
       </w:pPr>
       <w:r>
-        <w:t>Wraz z projektem od prowadzącego otrzymano materiały. Niestety, po głębszej analizie okazało się, że większość z dostarczonych zdjęć do testowania była już skompresowana w formacie .</w:t>
-      </w:r>
-      <w:proofErr w:type="spellStart"/>
-      <w:r>
-        <w:t>png</w:t>
-      </w:r>
-      <w:proofErr w:type="spellEnd"/>
-      <w:r>
-        <w:t>. Kompresja zdjęć mogła wpłynąć na jakość wyników, co stanowiło istotny problem.</w:t>
+        <w:t>Wraz z projektem od prowadzącego otrzymano materiały. Niestety, po głębszej analizie okazało się, że większość z dostarczonych zdjęć do testowania była już skompresowana w formacie .png. Kompresja zdjęć mogła wpłynąć na jakość wyników, co stanowiło istotny problem.</w:t>
       </w:r>
     </w:p>
     <w:p>
@@ -235,15 +207,7 @@
         <w:ind w:firstLine="708"/>
       </w:pPr>
       <w:r>
-        <w:t xml:space="preserve">Przeprowadzono testy kompresji bezstratnej i stratnej na zestawie obrazów za pomocą </w:t>
-      </w:r>
-      <w:proofErr w:type="spellStart"/>
-      <w:r>
-        <w:t>enkodera</w:t>
-      </w:r>
-      <w:proofErr w:type="spellEnd"/>
-      <w:r>
-        <w:t xml:space="preserve"> HEVC. Wyniki zostały porównane z innymi popularnymi metodami kompresji, takimi jak JPEG, PNG i JPEG 2000. Badano różne algorytmy kompresji (rzędowy, spiralny, Hilberta) oraz różne współczynniki kompresji (10:1, 30:1, 100:1).</w:t>
+        <w:t>Przeprowadzono testy kompresji bezstratnej i stratnej na zestawie obrazów za pomocą enkodera HEVC. Wyniki zostały porównane z innymi popularnymi metodami kompresji, takimi jak JPEG, PNG i JPEG 2000. Badano różne algorytmy kompresji (rzędowy, spiralny, Hilberta) oraz różne współczynniki kompresji (10:1, 30:1, 100:1).</w:t>
       </w:r>
     </w:p>
     <w:p/>
@@ -302,7 +266,6 @@
         </w:rPr>
         <w:t xml:space="preserve">Biblioteka </w:t>
       </w:r>
-      <w:proofErr w:type="spellStart"/>
       <w:r>
         <w:rPr>
           <w:rStyle w:val="HTML-kod"/>
@@ -310,54 +273,11 @@
         </w:rPr>
         <w:t>imageio_ffmpeg</w:t>
       </w:r>
-      <w:proofErr w:type="spellEnd"/>
       <w:r>
         <w:rPr>
           <w:rFonts w:asciiTheme="minorHAnsi" w:hAnsiTheme="minorHAnsi" w:cstheme="minorHAnsi"/>
         </w:rPr>
-        <w:t xml:space="preserve"> jest używana do integracji z </w:t>
-      </w:r>
-      <w:proofErr w:type="spellStart"/>
-      <w:r>
-        <w:rPr>
-          <w:rFonts w:asciiTheme="minorHAnsi" w:hAnsiTheme="minorHAnsi" w:cstheme="minorHAnsi"/>
-        </w:rPr>
-        <w:t>FFmpeg</w:t>
-      </w:r>
-      <w:proofErr w:type="spellEnd"/>
-      <w:r>
-        <w:rPr>
-          <w:rFonts w:asciiTheme="minorHAnsi" w:hAnsiTheme="minorHAnsi" w:cstheme="minorHAnsi"/>
-        </w:rPr>
-        <w:t>, narzędziem open-</w:t>
-      </w:r>
-      <w:proofErr w:type="spellStart"/>
-      <w:r>
-        <w:rPr>
-          <w:rFonts w:asciiTheme="minorHAnsi" w:hAnsiTheme="minorHAnsi" w:cstheme="minorHAnsi"/>
-        </w:rPr>
-        <w:t>source</w:t>
-      </w:r>
-      <w:proofErr w:type="spellEnd"/>
-      <w:r>
-        <w:rPr>
-          <w:rFonts w:asciiTheme="minorHAnsi" w:hAnsiTheme="minorHAnsi" w:cstheme="minorHAnsi"/>
-        </w:rPr>
-        <w:t xml:space="preserve"> do przetwarzania multimediów, które obsługuje szeroki zakres operacji na plikach wideo i audio, w tym kodowanie i dekodowanie wideo. </w:t>
-      </w:r>
-      <w:proofErr w:type="spellStart"/>
-      <w:r>
-        <w:rPr>
-          <w:rFonts w:asciiTheme="minorHAnsi" w:hAnsiTheme="minorHAnsi" w:cstheme="minorHAnsi"/>
-        </w:rPr>
-        <w:t>FFmpeg</w:t>
-      </w:r>
-      <w:proofErr w:type="spellEnd"/>
-      <w:r>
-        <w:rPr>
-          <w:rFonts w:asciiTheme="minorHAnsi" w:hAnsiTheme="minorHAnsi" w:cstheme="minorHAnsi"/>
-        </w:rPr>
-        <w:t xml:space="preserve"> jest powszechnie stosowany w aplikacjach multimedialnych ze względu na swoją wszechstronność i wydajność.</w:t>
+        <w:t xml:space="preserve"> jest używana do integracji z FFmpeg, narzędziem open-source do przetwarzania multimediów, które obsługuje szeroki zakres operacji na plikach wideo i audio, w tym kodowanie i dekodowanie wideo. FFmpeg jest powszechnie stosowany w aplikacjach multimedialnych ze względu na swoją wszechstronność i wydajność.</w:t>
       </w:r>
     </w:p>
     <w:p>
@@ -381,7 +301,6 @@
         </w:rPr>
         <w:t xml:space="preserve">W projekcie wykorzystano bibliotekę </w:t>
       </w:r>
-      <w:proofErr w:type="spellStart"/>
       <w:r>
         <w:rPr>
           <w:rStyle w:val="HTML-kod"/>
@@ -389,7 +308,6 @@
         </w:rPr>
         <w:t>imageio_ffmpeg</w:t>
       </w:r>
-      <w:proofErr w:type="spellEnd"/>
       <w:r>
         <w:rPr>
           <w:rFonts w:asciiTheme="minorHAnsi" w:hAnsiTheme="minorHAnsi" w:cstheme="minorHAnsi"/>
@@ -446,15 +364,7 @@
         <w:ind w:firstLine="708"/>
       </w:pPr>
       <w:r>
-        <w:t>W przypadku kompresji bezstratnej, efektywność HEVC została porównana z tradycyjnymi metodami kompresji (JPEG, PNG i JPEG 2000). Wyniki dla zdjęć zakodowanych w formacie .</w:t>
-      </w:r>
-      <w:proofErr w:type="spellStart"/>
-      <w:r>
-        <w:t>png</w:t>
-      </w:r>
-      <w:proofErr w:type="spellEnd"/>
-      <w:r>
-        <w:t xml:space="preserve"> nie były wysokie, co utrudnia ocenę efektywności tych metod. Poniżej przedstawiono wyniki kompresji bezstratnej dla różnych metod kompresji.</w:t>
+        <w:t>W przypadku kompresji bezstratnej, efektywność HEVC została porównana z tradycyjnymi metodami kompresji (JPEG, PNG i JPEG 2000). Wyniki dla zdjęć zakodowanych w formacie .png nie były wysokie, co utrudnia ocenę efektywności tych metod. Poniżej przedstawiono wyniki kompresji bezstratnej dla różnych metod kompresji.</w:t>
       </w:r>
     </w:p>
     <w:p>
@@ -492,16 +402,8 @@
               <w:rPr>
                 <w:lang w:val="en-US"/>
               </w:rPr>
-              <w:t xml:space="preserve">Nazwa </w:t>
-            </w:r>
-            <w:proofErr w:type="spellStart"/>
-            <w:r>
-              <w:rPr>
-                <w:lang w:val="en-US"/>
-              </w:rPr>
-              <w:t>obrazu</w:t>
-            </w:r>
-            <w:proofErr w:type="spellEnd"/>
+              <w:t>Nazwa obrazu</w:t>
+            </w:r>
           </w:p>
         </w:tc>
         <w:tc>
@@ -1560,15 +1462,7 @@
         <w:pStyle w:val="Nagwek2"/>
       </w:pPr>
       <w:r>
-        <w:t xml:space="preserve">Kompresja przy użyciu </w:t>
-      </w:r>
-      <w:proofErr w:type="spellStart"/>
-      <w:r>
-        <w:t>enkodera</w:t>
-      </w:r>
-      <w:proofErr w:type="spellEnd"/>
-      <w:r>
-        <w:t xml:space="preserve"> H2</w:t>
+        <w:t>Kompresja przy użyciu enkodera H2</w:t>
       </w:r>
       <w:r>
         <w:t>65 HEVC</w:t>
@@ -1602,16 +1496,8 @@
               <w:rPr>
                 <w:lang w:val="en-US"/>
               </w:rPr>
-              <w:t xml:space="preserve">Nazwa </w:t>
-            </w:r>
-            <w:proofErr w:type="spellStart"/>
-            <w:r>
-              <w:rPr>
-                <w:lang w:val="en-US"/>
-              </w:rPr>
-              <w:t>obrazu</w:t>
-            </w:r>
-            <w:proofErr w:type="spellEnd"/>
+              <w:t>Nazwa obrazu</w:t>
+            </w:r>
           </w:p>
         </w:tc>
         <w:tc>
@@ -1650,13 +1536,8 @@
           </w:tcPr>
           <w:p>
             <w:r>
-              <w:t xml:space="preserve">Współczynnik kompresji dla algorytmu </w:t>
-            </w:r>
-            <w:proofErr w:type="spellStart"/>
-            <w:r>
-              <w:t>hilberta</w:t>
-            </w:r>
-            <w:proofErr w:type="spellEnd"/>
+              <w:t>Współczynnik kompresji dla algorytmu hilberta</w:t>
+            </w:r>
           </w:p>
         </w:tc>
       </w:tr>
@@ -2733,15 +2614,7 @@
         <w:fldChar w:fldCharType="end"/>
       </w:r>
       <w:r>
-        <w:t xml:space="preserve"> - Wykres zestawiający współczynniki kompresji poszczególnych zdjęć w formacie .</w:t>
-      </w:r>
-      <w:proofErr w:type="spellStart"/>
-      <w:r>
-        <w:t>png</w:t>
-      </w:r>
-      <w:proofErr w:type="spellEnd"/>
-      <w:r>
-        <w:t xml:space="preserve"> dla HEVC.</w:t>
+        <w:t xml:space="preserve"> - Wykres zestawiający współczynniki kompresji poszczególnych zdjęć w formacie .png dla HEVC.</w:t>
       </w:r>
     </w:p>
     <w:p>
@@ -3051,16 +2924,8 @@
               <w:rPr>
                 <w:lang w:val="en-US"/>
               </w:rPr>
-              <w:t xml:space="preserve">Nazwa </w:t>
-            </w:r>
-            <w:proofErr w:type="spellStart"/>
-            <w:r>
-              <w:rPr>
-                <w:lang w:val="en-US"/>
-              </w:rPr>
-              <w:t>obrazu</w:t>
-            </w:r>
-            <w:proofErr w:type="spellEnd"/>
+              <w:t>Nazwa obrazu</w:t>
+            </w:r>
           </w:p>
         </w:tc>
         <w:tc>
@@ -3830,16 +3695,8 @@
               <w:rPr>
                 <w:lang w:val="en-US"/>
               </w:rPr>
-              <w:t xml:space="preserve">Nazwa </w:t>
-            </w:r>
-            <w:proofErr w:type="spellStart"/>
-            <w:r>
-              <w:rPr>
-                <w:lang w:val="en-US"/>
-              </w:rPr>
-              <w:t>obrazu</w:t>
-            </w:r>
-            <w:proofErr w:type="spellEnd"/>
+              <w:t>Nazwa obrazu</w:t>
+            </w:r>
           </w:p>
         </w:tc>
         <w:tc>
@@ -7471,16 +7328,8 @@
               <w:rPr>
                 <w:lang w:val="en-US"/>
               </w:rPr>
-              <w:t xml:space="preserve">Nazwa </w:t>
-            </w:r>
-            <w:proofErr w:type="spellStart"/>
-            <w:r>
-              <w:rPr>
-                <w:lang w:val="en-US"/>
-              </w:rPr>
-              <w:t>obrazu</w:t>
-            </w:r>
-            <w:proofErr w:type="spellEnd"/>
+              <w:t>Nazwa obrazu</w:t>
+            </w:r>
           </w:p>
         </w:tc>
         <w:tc>
@@ -7547,13 +7396,8 @@
               <w:jc w:val="center"/>
             </w:pPr>
             <w:r>
-              <w:t xml:space="preserve">Współczynnik kompresji dla algorytmu </w:t>
-            </w:r>
-            <w:proofErr w:type="spellStart"/>
-            <w:r>
-              <w:t>hilberta</w:t>
-            </w:r>
-            <w:proofErr w:type="spellEnd"/>
+              <w:t>Współczynnik kompresji dla algorytmu hilberta</w:t>
+            </w:r>
           </w:p>
         </w:tc>
       </w:tr>
@@ -8934,16 +8778,8 @@
                 <w:lang w:val="en-US"/>
               </w:rPr>
               <w:lastRenderedPageBreak/>
-              <w:t xml:space="preserve">Nazwa </w:t>
-            </w:r>
-            <w:proofErr w:type="spellStart"/>
-            <w:r>
-              <w:rPr>
-                <w:lang w:val="en-US"/>
-              </w:rPr>
-              <w:t>obrazu</w:t>
-            </w:r>
-            <w:proofErr w:type="spellEnd"/>
+              <w:t>Nazwa obrazu</w:t>
+            </w:r>
           </w:p>
         </w:tc>
         <w:tc>
@@ -10557,16 +10393,8 @@
               <w:rPr>
                 <w:lang w:val="en-US"/>
               </w:rPr>
-              <w:t xml:space="preserve">Nazwa </w:t>
-            </w:r>
-            <w:proofErr w:type="spellStart"/>
-            <w:r>
-              <w:rPr>
-                <w:lang w:val="en-US"/>
-              </w:rPr>
-              <w:t>obrazu</w:t>
-            </w:r>
-            <w:proofErr w:type="spellEnd"/>
+              <w:t>Nazwa obrazu</w:t>
+            </w:r>
           </w:p>
         </w:tc>
         <w:tc>
@@ -10630,13 +10458,8 @@
               <w:jc w:val="center"/>
             </w:pPr>
             <w:r>
-              <w:t xml:space="preserve">Współczynnik kompresji dla algorytmu </w:t>
-            </w:r>
-            <w:proofErr w:type="spellStart"/>
-            <w:r>
-              <w:t>hilberta</w:t>
-            </w:r>
-            <w:proofErr w:type="spellEnd"/>
+              <w:t>Współczynnik kompresji dla algorytmu hilberta</w:t>
+            </w:r>
           </w:p>
         </w:tc>
       </w:tr>
@@ -12047,16 +11870,8 @@
               <w:rPr>
                 <w:lang w:val="en-US"/>
               </w:rPr>
-              <w:t xml:space="preserve">Nazwa </w:t>
-            </w:r>
-            <w:proofErr w:type="spellStart"/>
-            <w:r>
-              <w:rPr>
-                <w:lang w:val="en-US"/>
-              </w:rPr>
-              <w:t>obrazu</w:t>
-            </w:r>
-            <w:proofErr w:type="spellEnd"/>
+              <w:t>Nazwa obrazu</w:t>
+            </w:r>
           </w:p>
         </w:tc>
         <w:tc>
@@ -13619,16 +13434,8 @@
               <w:rPr>
                 <w:lang w:val="en-US"/>
               </w:rPr>
-              <w:t xml:space="preserve">Nazwa </w:t>
-            </w:r>
-            <w:proofErr w:type="spellStart"/>
-            <w:r>
-              <w:rPr>
-                <w:lang w:val="en-US"/>
-              </w:rPr>
-              <w:t>obrazu</w:t>
-            </w:r>
-            <w:proofErr w:type="spellEnd"/>
+              <w:t>Nazwa obrazu</w:t>
+            </w:r>
           </w:p>
         </w:tc>
         <w:tc>
@@ -13692,13 +13499,8 @@
               <w:jc w:val="center"/>
             </w:pPr>
             <w:r>
-              <w:t xml:space="preserve">Współczynnik kompresji dla algorytmu </w:t>
-            </w:r>
-            <w:proofErr w:type="spellStart"/>
-            <w:r>
-              <w:t>hilberta</w:t>
-            </w:r>
-            <w:proofErr w:type="spellEnd"/>
+              <w:t>Współczynnik kompresji dla algorytmu hilberta</w:t>
+            </w:r>
           </w:p>
         </w:tc>
       </w:tr>
@@ -15111,16 +14913,8 @@
               <w:rPr>
                 <w:lang w:val="en-US"/>
               </w:rPr>
-              <w:t xml:space="preserve">Nazwa </w:t>
-            </w:r>
-            <w:proofErr w:type="spellStart"/>
-            <w:r>
-              <w:rPr>
-                <w:lang w:val="en-US"/>
-              </w:rPr>
-              <w:t>obrazu</w:t>
-            </w:r>
-            <w:proofErr w:type="spellEnd"/>
+              <w:t>Nazwa obrazu</w:t>
+            </w:r>
           </w:p>
         </w:tc>
         <w:tc>
@@ -16686,6 +16480,644 @@
       </w:pPr>
       <w:r>
         <w:lastRenderedPageBreak/>
+        <w:t>Predykcja między klatkowa</w:t>
+      </w:r>
+    </w:p>
+    <w:p>
+      <w:pPr>
+        <w:ind w:firstLine="708"/>
+      </w:pPr>
+      <w:r>
+        <w:t>W celu analizy efektywności kompresji wideo, przeskalowano wszystkie obrazy do rozdzielczości 1920x1080 ze względu na ich pierwotne rozmiary. Poniżej przedstawiono wyniki dla różnych sekwencji wideo, uwzględniając podstawowe sekwencje powtarzalne, sekwencje ze zmieniającym się pojedynczym pikselem oraz sekwencje z przesuwającym się kwadratem.</w:t>
+      </w:r>
+    </w:p>
+    <w:p>
+      <w:pPr>
+        <w:rPr>
+          <w:b/>
+          <w:bCs/>
+        </w:rPr>
+      </w:pPr>
+      <w:r>
+        <w:rPr>
+          <w:b/>
+          <w:bCs/>
+        </w:rPr>
+        <w:t>Przeskalowanie obrazów</w:t>
+      </w:r>
+    </w:p>
+    <w:p>
+      <w:r>
+        <w:t>Ze względu na różnorodne rozmiary obrazów, wszystkie obrazy przeskalowano do rozdzielczości 1920x1080, aby zapewnić jednolitą bazę do testów kompresji.</w:t>
+      </w:r>
+    </w:p>
+    <w:p>
+      <w:pPr>
+        <w:pStyle w:val="Nagwek2"/>
+      </w:pPr>
+      <w:r>
+        <w:t>Podstawowa s</w:t>
+      </w:r>
+      <w:r>
+        <w:t>ekwencja powtarzalna</w:t>
+      </w:r>
+    </w:p>
+    <w:p>
+      <w:r>
+        <w:t>Sekwencje wideo utworzono poprzez powtarzanie zestawu obrazów. Długość sekwencji wynosiła odpowiednio 25, 50, 125 i 250 klatek.</w:t>
+      </w:r>
+    </w:p>
+    <w:p>
+      <w:r>
+        <w:rPr>
+          <w:b/>
+          <w:bCs/>
+        </w:rPr>
+        <w:t>Wyniki:</w:t>
+      </w:r>
+    </w:p>
+    <w:p>
+      <w:pPr>
+        <w:numPr>
+          <w:ilvl w:val="0"/>
+          <w:numId w:val="12"/>
+        </w:numPr>
+      </w:pPr>
+      <w:r>
+        <w:rPr>
+          <w:b/>
+          <w:bCs/>
+        </w:rPr>
+        <w:t>Total length = 25</w:t>
+      </w:r>
+    </w:p>
+    <w:p>
+      <w:pPr>
+        <w:numPr>
+          <w:ilvl w:val="1"/>
+          <w:numId w:val="12"/>
+        </w:numPr>
+        <w:rPr>
+          <w:lang w:val="en-US"/>
+        </w:rPr>
+      </w:pPr>
+      <w:r>
+        <w:rPr>
+          <w:lang w:val="en-US"/>
+        </w:rPr>
+        <w:t>Total size of input files: 70.44 MB</w:t>
+      </w:r>
+    </w:p>
+    <w:p>
+      <w:pPr>
+        <w:numPr>
+          <w:ilvl w:val="1"/>
+          <w:numId w:val="12"/>
+        </w:numPr>
+      </w:pPr>
+      <w:r>
+        <w:t>Size of output file: 77.23 MB</w:t>
+      </w:r>
+    </w:p>
+    <w:p>
+      <w:pPr>
+        <w:numPr>
+          <w:ilvl w:val="1"/>
+          <w:numId w:val="12"/>
+        </w:numPr>
+      </w:pPr>
+      <w:r>
+        <w:t>Compression ratio: 0.91</w:t>
+      </w:r>
+    </w:p>
+    <w:p>
+      <w:pPr>
+        <w:numPr>
+          <w:ilvl w:val="0"/>
+          <w:numId w:val="12"/>
+        </w:numPr>
+      </w:pPr>
+      <w:r>
+        <w:rPr>
+          <w:b/>
+          <w:bCs/>
+        </w:rPr>
+        <w:t>Total length = 50</w:t>
+      </w:r>
+    </w:p>
+    <w:p>
+      <w:pPr>
+        <w:numPr>
+          <w:ilvl w:val="1"/>
+          <w:numId w:val="12"/>
+        </w:numPr>
+        <w:rPr>
+          <w:lang w:val="en-US"/>
+        </w:rPr>
+      </w:pPr>
+      <w:r>
+        <w:rPr>
+          <w:lang w:val="en-US"/>
+        </w:rPr>
+        <w:t>Total size of input files: 141.11 MB</w:t>
+      </w:r>
+    </w:p>
+    <w:p>
+      <w:pPr>
+        <w:numPr>
+          <w:ilvl w:val="1"/>
+          <w:numId w:val="12"/>
+        </w:numPr>
+      </w:pPr>
+      <w:r>
+        <w:t>Size of output file: 156.48 MB</w:t>
+      </w:r>
+    </w:p>
+    <w:p>
+      <w:pPr>
+        <w:numPr>
+          <w:ilvl w:val="1"/>
+          <w:numId w:val="12"/>
+        </w:numPr>
+      </w:pPr>
+      <w:r>
+        <w:t>Compression ratio: 0.90</w:t>
+      </w:r>
+    </w:p>
+    <w:p>
+      <w:pPr>
+        <w:numPr>
+          <w:ilvl w:val="0"/>
+          <w:numId w:val="12"/>
+        </w:numPr>
+      </w:pPr>
+      <w:r>
+        <w:rPr>
+          <w:b/>
+          <w:bCs/>
+        </w:rPr>
+        <w:t>Total length = 125</w:t>
+      </w:r>
+    </w:p>
+    <w:p>
+      <w:pPr>
+        <w:numPr>
+          <w:ilvl w:val="1"/>
+          <w:numId w:val="12"/>
+        </w:numPr>
+        <w:rPr>
+          <w:lang w:val="en-US"/>
+        </w:rPr>
+      </w:pPr>
+      <w:r>
+        <w:rPr>
+          <w:lang w:val="en-US"/>
+        </w:rPr>
+        <w:t>Total size of input files: 350.37 MB</w:t>
+      </w:r>
+    </w:p>
+    <w:p>
+      <w:pPr>
+        <w:numPr>
+          <w:ilvl w:val="1"/>
+          <w:numId w:val="12"/>
+        </w:numPr>
+      </w:pPr>
+      <w:r>
+        <w:t>Size of output file: 391.42 MB</w:t>
+      </w:r>
+    </w:p>
+    <w:p>
+      <w:pPr>
+        <w:numPr>
+          <w:ilvl w:val="1"/>
+          <w:numId w:val="12"/>
+        </w:numPr>
+      </w:pPr>
+      <w:r>
+        <w:t>Compression ratio: 0.90</w:t>
+      </w:r>
+    </w:p>
+    <w:p>
+      <w:pPr>
+        <w:numPr>
+          <w:ilvl w:val="0"/>
+          <w:numId w:val="12"/>
+        </w:numPr>
+      </w:pPr>
+      <w:r>
+        <w:rPr>
+          <w:b/>
+          <w:bCs/>
+        </w:rPr>
+        <w:t>Total length = 250</w:t>
+      </w:r>
+    </w:p>
+    <w:p>
+      <w:pPr>
+        <w:numPr>
+          <w:ilvl w:val="1"/>
+          <w:numId w:val="12"/>
+        </w:numPr>
+        <w:rPr>
+          <w:lang w:val="en-US"/>
+        </w:rPr>
+      </w:pPr>
+      <w:r>
+        <w:rPr>
+          <w:lang w:val="en-US"/>
+        </w:rPr>
+        <w:t>Total size of input files: 698.24 MB</w:t>
+      </w:r>
+    </w:p>
+    <w:p>
+      <w:pPr>
+        <w:numPr>
+          <w:ilvl w:val="1"/>
+          <w:numId w:val="12"/>
+        </w:numPr>
+      </w:pPr>
+      <w:r>
+        <w:t>Size of output file: 782.04 MB</w:t>
+      </w:r>
+    </w:p>
+    <w:p>
+      <w:pPr>
+        <w:numPr>
+          <w:ilvl w:val="1"/>
+          <w:numId w:val="12"/>
+        </w:numPr>
+      </w:pPr>
+      <w:r>
+        <w:t>Compression ratio: 0.89</w:t>
+      </w:r>
+    </w:p>
+    <w:p>
+      <w:pPr>
+        <w:pStyle w:val="Nagwek2"/>
+      </w:pPr>
+      <w:r>
+        <w:t>Zmiana pi</w:t>
+      </w:r>
+      <w:r>
+        <w:t>ks</w:t>
+      </w:r>
+      <w:r>
+        <w:t>el</w:t>
+      </w:r>
+      <w:r>
+        <w:t xml:space="preserve">a </w:t>
+      </w:r>
+      <w:r>
+        <w:t>na c</w:t>
+      </w:r>
+      <w:r>
+        <w:t>zerwony</w:t>
+      </w:r>
+    </w:p>
+    <w:p>
+      <w:pPr>
+        <w:ind w:firstLine="708"/>
+      </w:pPr>
+      <w:r>
+        <w:t>Sekwencje wideo utworzono, zmieniając kolor jednego piksela na czerwony na każdej kolejnej klatce. Długość sekwencji wynosiła odpowiednio 10 i 25 klatek.</w:t>
+      </w:r>
+    </w:p>
+    <w:p>
+      <w:r>
+        <w:rPr>
+          <w:b/>
+          <w:bCs/>
+        </w:rPr>
+        <w:t>Wyniki:</w:t>
+      </w:r>
+    </w:p>
+    <w:p>
+      <w:pPr>
+        <w:numPr>
+          <w:ilvl w:val="0"/>
+          <w:numId w:val="13"/>
+        </w:numPr>
+      </w:pPr>
+      <w:r>
+        <w:rPr>
+          <w:b/>
+          <w:bCs/>
+        </w:rPr>
+        <w:t>Total length = 10</w:t>
+      </w:r>
+    </w:p>
+    <w:p>
+      <w:pPr>
+        <w:numPr>
+          <w:ilvl w:val="1"/>
+          <w:numId w:val="13"/>
+        </w:numPr>
+        <w:rPr>
+          <w:lang w:val="en-US"/>
+        </w:rPr>
+      </w:pPr>
+      <w:r>
+        <w:rPr>
+          <w:lang w:val="en-US"/>
+        </w:rPr>
+        <w:t>Total size of input files: 417.99 MB</w:t>
+      </w:r>
+    </w:p>
+    <w:p>
+      <w:pPr>
+        <w:numPr>
+          <w:ilvl w:val="1"/>
+          <w:numId w:val="13"/>
+        </w:numPr>
+      </w:pPr>
+      <w:r>
+        <w:lastRenderedPageBreak/>
+        <w:t>Size of output file: 39.83 MB</w:t>
+      </w:r>
+    </w:p>
+    <w:p>
+      <w:pPr>
+        <w:numPr>
+          <w:ilvl w:val="1"/>
+          <w:numId w:val="13"/>
+        </w:numPr>
+      </w:pPr>
+      <w:r>
+        <w:t>Compression ratio: 10.49</w:t>
+      </w:r>
+    </w:p>
+    <w:p>
+      <w:pPr>
+        <w:numPr>
+          <w:ilvl w:val="0"/>
+          <w:numId w:val="13"/>
+        </w:numPr>
+      </w:pPr>
+      <w:r>
+        <w:rPr>
+          <w:b/>
+          <w:bCs/>
+        </w:rPr>
+        <w:t>Total length = 25</w:t>
+      </w:r>
+    </w:p>
+    <w:p>
+      <w:pPr>
+        <w:numPr>
+          <w:ilvl w:val="1"/>
+          <w:numId w:val="13"/>
+        </w:numPr>
+        <w:rPr>
+          <w:lang w:val="en-US"/>
+        </w:rPr>
+      </w:pPr>
+      <w:r>
+        <w:rPr>
+          <w:lang w:val="en-US"/>
+        </w:rPr>
+        <w:t>Total size of input files: 1044.97 MB</w:t>
+      </w:r>
+    </w:p>
+    <w:p>
+      <w:pPr>
+        <w:numPr>
+          <w:ilvl w:val="1"/>
+          <w:numId w:val="13"/>
+        </w:numPr>
+      </w:pPr>
+      <w:r>
+        <w:t>Size of output file: 39.83 MB</w:t>
+      </w:r>
+    </w:p>
+    <w:p>
+      <w:pPr>
+        <w:numPr>
+          <w:ilvl w:val="1"/>
+          <w:numId w:val="13"/>
+        </w:numPr>
+      </w:pPr>
+      <w:r>
+        <w:t>Compression ratio: 26.24</w:t>
+      </w:r>
+    </w:p>
+    <w:p>
+      <w:pPr>
+        <w:pStyle w:val="Nagwek2"/>
+      </w:pPr>
+      <w:r>
+        <w:t>Kwadrat pomiędzy klatkami</w:t>
+      </w:r>
+    </w:p>
+    <w:p>
+      <w:pPr>
+        <w:ind w:firstLine="708"/>
+      </w:pPr>
+      <w:r>
+        <w:t>Sekwencje wideo utworzono, zmieniając pozycję kwadratu o rozmiarze 20x20 pikseli na każdej kolejnej klatce. Długość sekwencji wynosiła odpowiednio 10 i 25 klatek.</w:t>
+      </w:r>
+    </w:p>
+    <w:p>
+      <w:r>
+        <w:rPr>
+          <w:b/>
+          <w:bCs/>
+        </w:rPr>
+        <w:t>Wyniki:</w:t>
+      </w:r>
+    </w:p>
+    <w:p>
+      <w:pPr>
+        <w:numPr>
+          <w:ilvl w:val="0"/>
+          <w:numId w:val="14"/>
+        </w:numPr>
+      </w:pPr>
+      <w:r>
+        <w:rPr>
+          <w:b/>
+          <w:bCs/>
+        </w:rPr>
+        <w:t>Total length = 10</w:t>
+      </w:r>
+    </w:p>
+    <w:p>
+      <w:pPr>
+        <w:numPr>
+          <w:ilvl w:val="1"/>
+          <w:numId w:val="14"/>
+        </w:numPr>
+        <w:rPr>
+          <w:lang w:val="en-US"/>
+        </w:rPr>
+      </w:pPr>
+      <w:r>
+        <w:rPr>
+          <w:lang w:val="en-US"/>
+        </w:rPr>
+        <w:t>Total size of input files: 417.98 MB</w:t>
+      </w:r>
+    </w:p>
+    <w:p>
+      <w:pPr>
+        <w:numPr>
+          <w:ilvl w:val="1"/>
+          <w:numId w:val="14"/>
+        </w:numPr>
+      </w:pPr>
+      <w:r>
+        <w:t>Size of output file: 39.82 MB</w:t>
+      </w:r>
+    </w:p>
+    <w:p>
+      <w:pPr>
+        <w:numPr>
+          <w:ilvl w:val="1"/>
+          <w:numId w:val="14"/>
+        </w:numPr>
+      </w:pPr>
+      <w:r>
+        <w:t>Compression ratio: 10.50</w:t>
+      </w:r>
+    </w:p>
+    <w:p>
+      <w:pPr>
+        <w:numPr>
+          <w:ilvl w:val="0"/>
+          <w:numId w:val="14"/>
+        </w:numPr>
+      </w:pPr>
+      <w:r>
+        <w:rPr>
+          <w:b/>
+          <w:bCs/>
+        </w:rPr>
+        <w:t>Total length = 25</w:t>
+      </w:r>
+    </w:p>
+    <w:p>
+      <w:pPr>
+        <w:numPr>
+          <w:ilvl w:val="1"/>
+          <w:numId w:val="14"/>
+        </w:numPr>
+        <w:rPr>
+          <w:lang w:val="en-US"/>
+        </w:rPr>
+      </w:pPr>
+      <w:r>
+        <w:rPr>
+          <w:lang w:val="en-US"/>
+        </w:rPr>
+        <w:t>Total size of input files: 1044.97 MB</w:t>
+      </w:r>
+    </w:p>
+    <w:p>
+      <w:pPr>
+        <w:numPr>
+          <w:ilvl w:val="1"/>
+          <w:numId w:val="14"/>
+        </w:numPr>
+      </w:pPr>
+      <w:r>
+        <w:t>Size of output file: 39.84 MB</w:t>
+      </w:r>
+    </w:p>
+    <w:p>
+      <w:pPr>
+        <w:numPr>
+          <w:ilvl w:val="1"/>
+          <w:numId w:val="14"/>
+        </w:numPr>
+      </w:pPr>
+      <w:r>
+        <w:t>Compression ratio: 26.23</w:t>
+      </w:r>
+    </w:p>
+    <w:p/>
+    <w:p>
+      <w:pPr>
+        <w:pStyle w:val="Nagwek2"/>
+      </w:pPr>
+      <w:r>
+        <w:t>Wnioski</w:t>
+      </w:r>
+    </w:p>
+    <w:p>
+      <w:r>
+        <w:t>Analiza wyników pokazuje, że:</w:t>
+      </w:r>
+    </w:p>
+    <w:p>
+      <w:pPr>
+        <w:numPr>
+          <w:ilvl w:val="0"/>
+          <w:numId w:val="15"/>
+        </w:numPr>
+      </w:pPr>
+      <w:r>
+        <w:rPr>
+          <w:b/>
+          <w:bCs/>
+        </w:rPr>
+        <w:t>Podstawowe sekwencje powtarzalne</w:t>
+      </w:r>
+      <w:r>
+        <w:t xml:space="preserve"> mają stosunkowo niski współczynnik kompresji, co jest oczekiwane przy prostym powtarzaniu tych samych obrazów.</w:t>
+      </w:r>
+    </w:p>
+    <w:p>
+      <w:pPr>
+        <w:numPr>
+          <w:ilvl w:val="0"/>
+          <w:numId w:val="15"/>
+        </w:numPr>
+      </w:pPr>
+      <w:r>
+        <w:rPr>
+          <w:b/>
+          <w:bCs/>
+        </w:rPr>
+        <w:t>Sekwencje ze zmieniającym się pojedynczym pikselem</w:t>
+      </w:r>
+      <w:r>
+        <w:t xml:space="preserve"> osiągają znacznie wyższy współczynnik kompresji, co sugeruje, że kompresja HEVC jest bardzo skuteczna w kodowaniu minimalnych zmian między klatkami.</w:t>
+      </w:r>
+    </w:p>
+    <w:p>
+      <w:pPr>
+        <w:numPr>
+          <w:ilvl w:val="0"/>
+          <w:numId w:val="15"/>
+        </w:numPr>
+      </w:pPr>
+      <w:r>
+        <w:rPr>
+          <w:b/>
+          <w:bCs/>
+        </w:rPr>
+        <w:t>Sekwencje z przesuwającym się kwadratem</w:t>
+      </w:r>
+      <w:r>
+        <w:t xml:space="preserve"> również pokazują wysoki współczynnik kompresji, podobny do sekwencji z pojedynczym pikselem, co wskazuje na efektywne kodowanie przez HEVC w przypadku małych, lokalnych zmian.</w:t>
+      </w:r>
+    </w:p>
+    <w:p>
+      <w:r>
+        <w:t>Przeprowadzone testy potwierdzają, że kompresja HEVC jest szczególnie efektywna w przypadku sekwencji z niewielkimi, ale regularnymi zmianami między klatkami.</w:t>
+      </w:r>
+    </w:p>
+    <w:p>
+      <w:r>
+        <w:br w:type="page"/>
+      </w:r>
+    </w:p>
+    <w:p/>
+    <w:p>
+      <w:pPr>
+        <w:pStyle w:val="Nagwek1"/>
+      </w:pPr>
+      <w:r>
         <w:t>Bibliografia:</w:t>
       </w:r>
     </w:p>
@@ -17697,6 +18129,155 @@
     </w:lvl>
   </w:abstractNum>
   <w:abstractNum w:abstractNumId="7" w15:restartNumberingAfterBreak="0">
+    <w:nsid w:val="30684EC3"/>
+    <w:multiLevelType w:val="multilevel"/>
+    <w:tmpl w:val="B8C84708"/>
+    <w:lvl w:ilvl="0">
+      <w:start w:val="1"/>
+      <w:numFmt w:val="bullet"/>
+      <w:lvlText w:val=""/>
+      <w:lvlJc w:val="left"/>
+      <w:pPr>
+        <w:tabs>
+          <w:tab w:val="num" w:pos="720"/>
+        </w:tabs>
+        <w:ind w:left="720" w:hanging="360"/>
+      </w:pPr>
+      <w:rPr>
+        <w:rFonts w:ascii="Symbol" w:hAnsi="Symbol" w:hint="default"/>
+        <w:sz w:val="20"/>
+      </w:rPr>
+    </w:lvl>
+    <w:lvl w:ilvl="1">
+      <w:start w:val="1"/>
+      <w:numFmt w:val="bullet"/>
+      <w:lvlText w:val="o"/>
+      <w:lvlJc w:val="left"/>
+      <w:pPr>
+        <w:tabs>
+          <w:tab w:val="num" w:pos="1440"/>
+        </w:tabs>
+        <w:ind w:left="1440" w:hanging="360"/>
+      </w:pPr>
+      <w:rPr>
+        <w:rFonts w:ascii="Courier New" w:hAnsi="Courier New" w:hint="default"/>
+        <w:sz w:val="20"/>
+      </w:rPr>
+    </w:lvl>
+    <w:lvl w:ilvl="2" w:tentative="1">
+      <w:start w:val="1"/>
+      <w:numFmt w:val="bullet"/>
+      <w:lvlText w:val=""/>
+      <w:lvlJc w:val="left"/>
+      <w:pPr>
+        <w:tabs>
+          <w:tab w:val="num" w:pos="2160"/>
+        </w:tabs>
+        <w:ind w:left="2160" w:hanging="360"/>
+      </w:pPr>
+      <w:rPr>
+        <w:rFonts w:ascii="Wingdings" w:hAnsi="Wingdings" w:hint="default"/>
+        <w:sz w:val="20"/>
+      </w:rPr>
+    </w:lvl>
+    <w:lvl w:ilvl="3" w:tentative="1">
+      <w:start w:val="1"/>
+      <w:numFmt w:val="bullet"/>
+      <w:lvlText w:val=""/>
+      <w:lvlJc w:val="left"/>
+      <w:pPr>
+        <w:tabs>
+          <w:tab w:val="num" w:pos="2880"/>
+        </w:tabs>
+        <w:ind w:left="2880" w:hanging="360"/>
+      </w:pPr>
+      <w:rPr>
+        <w:rFonts w:ascii="Wingdings" w:hAnsi="Wingdings" w:hint="default"/>
+        <w:sz w:val="20"/>
+      </w:rPr>
+    </w:lvl>
+    <w:lvl w:ilvl="4" w:tentative="1">
+      <w:start w:val="1"/>
+      <w:numFmt w:val="bullet"/>
+      <w:lvlText w:val=""/>
+      <w:lvlJc w:val="left"/>
+      <w:pPr>
+        <w:tabs>
+          <w:tab w:val="num" w:pos="3600"/>
+        </w:tabs>
+        <w:ind w:left="3600" w:hanging="360"/>
+      </w:pPr>
+      <w:rPr>
+        <w:rFonts w:ascii="Wingdings" w:hAnsi="Wingdings" w:hint="default"/>
+        <w:sz w:val="20"/>
+      </w:rPr>
+    </w:lvl>
+    <w:lvl w:ilvl="5" w:tentative="1">
+      <w:start w:val="1"/>
+      <w:numFmt w:val="bullet"/>
+      <w:lvlText w:val=""/>
+      <w:lvlJc w:val="left"/>
+      <w:pPr>
+        <w:tabs>
+          <w:tab w:val="num" w:pos="4320"/>
+        </w:tabs>
+        <w:ind w:left="4320" w:hanging="360"/>
+      </w:pPr>
+      <w:rPr>
+        <w:rFonts w:ascii="Wingdings" w:hAnsi="Wingdings" w:hint="default"/>
+        <w:sz w:val="20"/>
+      </w:rPr>
+    </w:lvl>
+    <w:lvl w:ilvl="6" w:tentative="1">
+      <w:start w:val="1"/>
+      <w:numFmt w:val="bullet"/>
+      <w:lvlText w:val=""/>
+      <w:lvlJc w:val="left"/>
+      <w:pPr>
+        <w:tabs>
+          <w:tab w:val="num" w:pos="5040"/>
+        </w:tabs>
+        <w:ind w:left="5040" w:hanging="360"/>
+      </w:pPr>
+      <w:rPr>
+        <w:rFonts w:ascii="Wingdings" w:hAnsi="Wingdings" w:hint="default"/>
+        <w:sz w:val="20"/>
+      </w:rPr>
+    </w:lvl>
+    <w:lvl w:ilvl="7" w:tentative="1">
+      <w:start w:val="1"/>
+      <w:numFmt w:val="bullet"/>
+      <w:lvlText w:val=""/>
+      <w:lvlJc w:val="left"/>
+      <w:pPr>
+        <w:tabs>
+          <w:tab w:val="num" w:pos="5760"/>
+        </w:tabs>
+        <w:ind w:left="5760" w:hanging="360"/>
+      </w:pPr>
+      <w:rPr>
+        <w:rFonts w:ascii="Wingdings" w:hAnsi="Wingdings" w:hint="default"/>
+        <w:sz w:val="20"/>
+      </w:rPr>
+    </w:lvl>
+    <w:lvl w:ilvl="8" w:tentative="1">
+      <w:start w:val="1"/>
+      <w:numFmt w:val="bullet"/>
+      <w:lvlText w:val=""/>
+      <w:lvlJc w:val="left"/>
+      <w:pPr>
+        <w:tabs>
+          <w:tab w:val="num" w:pos="6480"/>
+        </w:tabs>
+        <w:ind w:left="6480" w:hanging="360"/>
+      </w:pPr>
+      <w:rPr>
+        <w:rFonts w:ascii="Wingdings" w:hAnsi="Wingdings" w:hint="default"/>
+        <w:sz w:val="20"/>
+      </w:rPr>
+    </w:lvl>
+  </w:abstractNum>
+  <w:abstractNum w:abstractNumId="8" w15:restartNumberingAfterBreak="0">
     <w:nsid w:val="322A4056"/>
     <w:multiLevelType w:val="multilevel"/>
     <w:tmpl w:val="BF5A6264"/>
@@ -17845,7 +18426,305 @@
       </w:rPr>
     </w:lvl>
   </w:abstractNum>
-  <w:abstractNum w:abstractNumId="8" w15:restartNumberingAfterBreak="0">
+  <w:abstractNum w:abstractNumId="9" w15:restartNumberingAfterBreak="0">
+    <w:nsid w:val="3A521DF7"/>
+    <w:multiLevelType w:val="multilevel"/>
+    <w:tmpl w:val="9B22048A"/>
+    <w:lvl w:ilvl="0">
+      <w:start w:val="1"/>
+      <w:numFmt w:val="bullet"/>
+      <w:lvlText w:val=""/>
+      <w:lvlJc w:val="left"/>
+      <w:pPr>
+        <w:tabs>
+          <w:tab w:val="num" w:pos="720"/>
+        </w:tabs>
+        <w:ind w:left="720" w:hanging="360"/>
+      </w:pPr>
+      <w:rPr>
+        <w:rFonts w:ascii="Symbol" w:hAnsi="Symbol" w:hint="default"/>
+        <w:sz w:val="20"/>
+      </w:rPr>
+    </w:lvl>
+    <w:lvl w:ilvl="1">
+      <w:start w:val="1"/>
+      <w:numFmt w:val="bullet"/>
+      <w:lvlText w:val="o"/>
+      <w:lvlJc w:val="left"/>
+      <w:pPr>
+        <w:tabs>
+          <w:tab w:val="num" w:pos="1440"/>
+        </w:tabs>
+        <w:ind w:left="1440" w:hanging="360"/>
+      </w:pPr>
+      <w:rPr>
+        <w:rFonts w:ascii="Courier New" w:hAnsi="Courier New" w:hint="default"/>
+        <w:sz w:val="20"/>
+      </w:rPr>
+    </w:lvl>
+    <w:lvl w:ilvl="2" w:tentative="1">
+      <w:start w:val="1"/>
+      <w:numFmt w:val="bullet"/>
+      <w:lvlText w:val=""/>
+      <w:lvlJc w:val="left"/>
+      <w:pPr>
+        <w:tabs>
+          <w:tab w:val="num" w:pos="2160"/>
+        </w:tabs>
+        <w:ind w:left="2160" w:hanging="360"/>
+      </w:pPr>
+      <w:rPr>
+        <w:rFonts w:ascii="Wingdings" w:hAnsi="Wingdings" w:hint="default"/>
+        <w:sz w:val="20"/>
+      </w:rPr>
+    </w:lvl>
+    <w:lvl w:ilvl="3" w:tentative="1">
+      <w:start w:val="1"/>
+      <w:numFmt w:val="bullet"/>
+      <w:lvlText w:val=""/>
+      <w:lvlJc w:val="left"/>
+      <w:pPr>
+        <w:tabs>
+          <w:tab w:val="num" w:pos="2880"/>
+        </w:tabs>
+        <w:ind w:left="2880" w:hanging="360"/>
+      </w:pPr>
+      <w:rPr>
+        <w:rFonts w:ascii="Wingdings" w:hAnsi="Wingdings" w:hint="default"/>
+        <w:sz w:val="20"/>
+      </w:rPr>
+    </w:lvl>
+    <w:lvl w:ilvl="4" w:tentative="1">
+      <w:start w:val="1"/>
+      <w:numFmt w:val="bullet"/>
+      <w:lvlText w:val=""/>
+      <w:lvlJc w:val="left"/>
+      <w:pPr>
+        <w:tabs>
+          <w:tab w:val="num" w:pos="3600"/>
+        </w:tabs>
+        <w:ind w:left="3600" w:hanging="360"/>
+      </w:pPr>
+      <w:rPr>
+        <w:rFonts w:ascii="Wingdings" w:hAnsi="Wingdings" w:hint="default"/>
+        <w:sz w:val="20"/>
+      </w:rPr>
+    </w:lvl>
+    <w:lvl w:ilvl="5" w:tentative="1">
+      <w:start w:val="1"/>
+      <w:numFmt w:val="bullet"/>
+      <w:lvlText w:val=""/>
+      <w:lvlJc w:val="left"/>
+      <w:pPr>
+        <w:tabs>
+          <w:tab w:val="num" w:pos="4320"/>
+        </w:tabs>
+        <w:ind w:left="4320" w:hanging="360"/>
+      </w:pPr>
+      <w:rPr>
+        <w:rFonts w:ascii="Wingdings" w:hAnsi="Wingdings" w:hint="default"/>
+        <w:sz w:val="20"/>
+      </w:rPr>
+    </w:lvl>
+    <w:lvl w:ilvl="6" w:tentative="1">
+      <w:start w:val="1"/>
+      <w:numFmt w:val="bullet"/>
+      <w:lvlText w:val=""/>
+      <w:lvlJc w:val="left"/>
+      <w:pPr>
+        <w:tabs>
+          <w:tab w:val="num" w:pos="5040"/>
+        </w:tabs>
+        <w:ind w:left="5040" w:hanging="360"/>
+      </w:pPr>
+      <w:rPr>
+        <w:rFonts w:ascii="Wingdings" w:hAnsi="Wingdings" w:hint="default"/>
+        <w:sz w:val="20"/>
+      </w:rPr>
+    </w:lvl>
+    <w:lvl w:ilvl="7" w:tentative="1">
+      <w:start w:val="1"/>
+      <w:numFmt w:val="bullet"/>
+      <w:lvlText w:val=""/>
+      <w:lvlJc w:val="left"/>
+      <w:pPr>
+        <w:tabs>
+          <w:tab w:val="num" w:pos="5760"/>
+        </w:tabs>
+        <w:ind w:left="5760" w:hanging="360"/>
+      </w:pPr>
+      <w:rPr>
+        <w:rFonts w:ascii="Wingdings" w:hAnsi="Wingdings" w:hint="default"/>
+        <w:sz w:val="20"/>
+      </w:rPr>
+    </w:lvl>
+    <w:lvl w:ilvl="8" w:tentative="1">
+      <w:start w:val="1"/>
+      <w:numFmt w:val="bullet"/>
+      <w:lvlText w:val=""/>
+      <w:lvlJc w:val="left"/>
+      <w:pPr>
+        <w:tabs>
+          <w:tab w:val="num" w:pos="6480"/>
+        </w:tabs>
+        <w:ind w:left="6480" w:hanging="360"/>
+      </w:pPr>
+      <w:rPr>
+        <w:rFonts w:ascii="Wingdings" w:hAnsi="Wingdings" w:hint="default"/>
+        <w:sz w:val="20"/>
+      </w:rPr>
+    </w:lvl>
+  </w:abstractNum>
+  <w:abstractNum w:abstractNumId="10" w15:restartNumberingAfterBreak="0">
+    <w:nsid w:val="436E2736"/>
+    <w:multiLevelType w:val="multilevel"/>
+    <w:tmpl w:val="D63AF288"/>
+    <w:lvl w:ilvl="0">
+      <w:start w:val="1"/>
+      <w:numFmt w:val="bullet"/>
+      <w:lvlText w:val=""/>
+      <w:lvlJc w:val="left"/>
+      <w:pPr>
+        <w:tabs>
+          <w:tab w:val="num" w:pos="720"/>
+        </w:tabs>
+        <w:ind w:left="720" w:hanging="360"/>
+      </w:pPr>
+      <w:rPr>
+        <w:rFonts w:ascii="Symbol" w:hAnsi="Symbol" w:hint="default"/>
+        <w:sz w:val="20"/>
+      </w:rPr>
+    </w:lvl>
+    <w:lvl w:ilvl="1">
+      <w:start w:val="1"/>
+      <w:numFmt w:val="bullet"/>
+      <w:lvlText w:val="o"/>
+      <w:lvlJc w:val="left"/>
+      <w:pPr>
+        <w:tabs>
+          <w:tab w:val="num" w:pos="1440"/>
+        </w:tabs>
+        <w:ind w:left="1440" w:hanging="360"/>
+      </w:pPr>
+      <w:rPr>
+        <w:rFonts w:ascii="Courier New" w:hAnsi="Courier New" w:hint="default"/>
+        <w:sz w:val="20"/>
+      </w:rPr>
+    </w:lvl>
+    <w:lvl w:ilvl="2" w:tentative="1">
+      <w:start w:val="1"/>
+      <w:numFmt w:val="bullet"/>
+      <w:lvlText w:val=""/>
+      <w:lvlJc w:val="left"/>
+      <w:pPr>
+        <w:tabs>
+          <w:tab w:val="num" w:pos="2160"/>
+        </w:tabs>
+        <w:ind w:left="2160" w:hanging="360"/>
+      </w:pPr>
+      <w:rPr>
+        <w:rFonts w:ascii="Wingdings" w:hAnsi="Wingdings" w:hint="default"/>
+        <w:sz w:val="20"/>
+      </w:rPr>
+    </w:lvl>
+    <w:lvl w:ilvl="3" w:tentative="1">
+      <w:start w:val="1"/>
+      <w:numFmt w:val="bullet"/>
+      <w:lvlText w:val=""/>
+      <w:lvlJc w:val="left"/>
+      <w:pPr>
+        <w:tabs>
+          <w:tab w:val="num" w:pos="2880"/>
+        </w:tabs>
+        <w:ind w:left="2880" w:hanging="360"/>
+      </w:pPr>
+      <w:rPr>
+        <w:rFonts w:ascii="Wingdings" w:hAnsi="Wingdings" w:hint="default"/>
+        <w:sz w:val="20"/>
+      </w:rPr>
+    </w:lvl>
+    <w:lvl w:ilvl="4" w:tentative="1">
+      <w:start w:val="1"/>
+      <w:numFmt w:val="bullet"/>
+      <w:lvlText w:val=""/>
+      <w:lvlJc w:val="left"/>
+      <w:pPr>
+        <w:tabs>
+          <w:tab w:val="num" w:pos="3600"/>
+        </w:tabs>
+        <w:ind w:left="3600" w:hanging="360"/>
+      </w:pPr>
+      <w:rPr>
+        <w:rFonts w:ascii="Wingdings" w:hAnsi="Wingdings" w:hint="default"/>
+        <w:sz w:val="20"/>
+      </w:rPr>
+    </w:lvl>
+    <w:lvl w:ilvl="5" w:tentative="1">
+      <w:start w:val="1"/>
+      <w:numFmt w:val="bullet"/>
+      <w:lvlText w:val=""/>
+      <w:lvlJc w:val="left"/>
+      <w:pPr>
+        <w:tabs>
+          <w:tab w:val="num" w:pos="4320"/>
+        </w:tabs>
+        <w:ind w:left="4320" w:hanging="360"/>
+      </w:pPr>
+      <w:rPr>
+        <w:rFonts w:ascii="Wingdings" w:hAnsi="Wingdings" w:hint="default"/>
+        <w:sz w:val="20"/>
+      </w:rPr>
+    </w:lvl>
+    <w:lvl w:ilvl="6" w:tentative="1">
+      <w:start w:val="1"/>
+      <w:numFmt w:val="bullet"/>
+      <w:lvlText w:val=""/>
+      <w:lvlJc w:val="left"/>
+      <w:pPr>
+        <w:tabs>
+          <w:tab w:val="num" w:pos="5040"/>
+        </w:tabs>
+        <w:ind w:left="5040" w:hanging="360"/>
+      </w:pPr>
+      <w:rPr>
+        <w:rFonts w:ascii="Wingdings" w:hAnsi="Wingdings" w:hint="default"/>
+        <w:sz w:val="20"/>
+      </w:rPr>
+    </w:lvl>
+    <w:lvl w:ilvl="7" w:tentative="1">
+      <w:start w:val="1"/>
+      <w:numFmt w:val="bullet"/>
+      <w:lvlText w:val=""/>
+      <w:lvlJc w:val="left"/>
+      <w:pPr>
+        <w:tabs>
+          <w:tab w:val="num" w:pos="5760"/>
+        </w:tabs>
+        <w:ind w:left="5760" w:hanging="360"/>
+      </w:pPr>
+      <w:rPr>
+        <w:rFonts w:ascii="Wingdings" w:hAnsi="Wingdings" w:hint="default"/>
+        <w:sz w:val="20"/>
+      </w:rPr>
+    </w:lvl>
+    <w:lvl w:ilvl="8" w:tentative="1">
+      <w:start w:val="1"/>
+      <w:numFmt w:val="bullet"/>
+      <w:lvlText w:val=""/>
+      <w:lvlJc w:val="left"/>
+      <w:pPr>
+        <w:tabs>
+          <w:tab w:val="num" w:pos="6480"/>
+        </w:tabs>
+        <w:ind w:left="6480" w:hanging="360"/>
+      </w:pPr>
+      <w:rPr>
+        <w:rFonts w:ascii="Wingdings" w:hAnsi="Wingdings" w:hint="default"/>
+        <w:sz w:val="20"/>
+      </w:rPr>
+    </w:lvl>
+  </w:abstractNum>
+  <w:abstractNum w:abstractNumId="11" w15:restartNumberingAfterBreak="0">
     <w:nsid w:val="44467515"/>
     <w:multiLevelType w:val="multilevel"/>
     <w:tmpl w:val="0BCCE7AE"/>
@@ -17994,7 +18873,7 @@
       </w:rPr>
     </w:lvl>
   </w:abstractNum>
-  <w:abstractNum w:abstractNumId="9" w15:restartNumberingAfterBreak="0">
+  <w:abstractNum w:abstractNumId="12" w15:restartNumberingAfterBreak="0">
     <w:nsid w:val="57052770"/>
     <w:multiLevelType w:val="multilevel"/>
     <w:tmpl w:val="66484F0A"/>
@@ -18143,7 +19022,156 @@
       </w:rPr>
     </w:lvl>
   </w:abstractNum>
-  <w:abstractNum w:abstractNumId="10" w15:restartNumberingAfterBreak="0">
+  <w:abstractNum w:abstractNumId="13" w15:restartNumberingAfterBreak="0">
+    <w:nsid w:val="5CEB63B3"/>
+    <w:multiLevelType w:val="multilevel"/>
+    <w:tmpl w:val="09E0334E"/>
+    <w:lvl w:ilvl="0">
+      <w:start w:val="1"/>
+      <w:numFmt w:val="bullet"/>
+      <w:lvlText w:val=""/>
+      <w:lvlJc w:val="left"/>
+      <w:pPr>
+        <w:tabs>
+          <w:tab w:val="num" w:pos="720"/>
+        </w:tabs>
+        <w:ind w:left="720" w:hanging="360"/>
+      </w:pPr>
+      <w:rPr>
+        <w:rFonts w:ascii="Symbol" w:hAnsi="Symbol" w:hint="default"/>
+        <w:sz w:val="20"/>
+      </w:rPr>
+    </w:lvl>
+    <w:lvl w:ilvl="1" w:tentative="1">
+      <w:start w:val="1"/>
+      <w:numFmt w:val="bullet"/>
+      <w:lvlText w:val="o"/>
+      <w:lvlJc w:val="left"/>
+      <w:pPr>
+        <w:tabs>
+          <w:tab w:val="num" w:pos="1440"/>
+        </w:tabs>
+        <w:ind w:left="1440" w:hanging="360"/>
+      </w:pPr>
+      <w:rPr>
+        <w:rFonts w:ascii="Courier New" w:hAnsi="Courier New" w:hint="default"/>
+        <w:sz w:val="20"/>
+      </w:rPr>
+    </w:lvl>
+    <w:lvl w:ilvl="2" w:tentative="1">
+      <w:start w:val="1"/>
+      <w:numFmt w:val="bullet"/>
+      <w:lvlText w:val=""/>
+      <w:lvlJc w:val="left"/>
+      <w:pPr>
+        <w:tabs>
+          <w:tab w:val="num" w:pos="2160"/>
+        </w:tabs>
+        <w:ind w:left="2160" w:hanging="360"/>
+      </w:pPr>
+      <w:rPr>
+        <w:rFonts w:ascii="Wingdings" w:hAnsi="Wingdings" w:hint="default"/>
+        <w:sz w:val="20"/>
+      </w:rPr>
+    </w:lvl>
+    <w:lvl w:ilvl="3" w:tentative="1">
+      <w:start w:val="1"/>
+      <w:numFmt w:val="bullet"/>
+      <w:lvlText w:val=""/>
+      <w:lvlJc w:val="left"/>
+      <w:pPr>
+        <w:tabs>
+          <w:tab w:val="num" w:pos="2880"/>
+        </w:tabs>
+        <w:ind w:left="2880" w:hanging="360"/>
+      </w:pPr>
+      <w:rPr>
+        <w:rFonts w:ascii="Wingdings" w:hAnsi="Wingdings" w:hint="default"/>
+        <w:sz w:val="20"/>
+      </w:rPr>
+    </w:lvl>
+    <w:lvl w:ilvl="4" w:tentative="1">
+      <w:start w:val="1"/>
+      <w:numFmt w:val="bullet"/>
+      <w:lvlText w:val=""/>
+      <w:lvlJc w:val="left"/>
+      <w:pPr>
+        <w:tabs>
+          <w:tab w:val="num" w:pos="3600"/>
+        </w:tabs>
+        <w:ind w:left="3600" w:hanging="360"/>
+      </w:pPr>
+      <w:rPr>
+        <w:rFonts w:ascii="Wingdings" w:hAnsi="Wingdings" w:hint="default"/>
+        <w:sz w:val="20"/>
+      </w:rPr>
+    </w:lvl>
+    <w:lvl w:ilvl="5" w:tentative="1">
+      <w:start w:val="1"/>
+      <w:numFmt w:val="bullet"/>
+      <w:lvlText w:val=""/>
+      <w:lvlJc w:val="left"/>
+      <w:pPr>
+        <w:tabs>
+          <w:tab w:val="num" w:pos="4320"/>
+        </w:tabs>
+        <w:ind w:left="4320" w:hanging="360"/>
+      </w:pPr>
+      <w:rPr>
+        <w:rFonts w:ascii="Wingdings" w:hAnsi="Wingdings" w:hint="default"/>
+        <w:sz w:val="20"/>
+      </w:rPr>
+    </w:lvl>
+    <w:lvl w:ilvl="6" w:tentative="1">
+      <w:start w:val="1"/>
+      <w:numFmt w:val="bullet"/>
+      <w:lvlText w:val=""/>
+      <w:lvlJc w:val="left"/>
+      <w:pPr>
+        <w:tabs>
+          <w:tab w:val="num" w:pos="5040"/>
+        </w:tabs>
+        <w:ind w:left="5040" w:hanging="360"/>
+      </w:pPr>
+      <w:rPr>
+        <w:rFonts w:ascii="Wingdings" w:hAnsi="Wingdings" w:hint="default"/>
+        <w:sz w:val="20"/>
+      </w:rPr>
+    </w:lvl>
+    <w:lvl w:ilvl="7" w:tentative="1">
+      <w:start w:val="1"/>
+      <w:numFmt w:val="bullet"/>
+      <w:lvlText w:val=""/>
+      <w:lvlJc w:val="left"/>
+      <w:pPr>
+        <w:tabs>
+          <w:tab w:val="num" w:pos="5760"/>
+        </w:tabs>
+        <w:ind w:left="5760" w:hanging="360"/>
+      </w:pPr>
+      <w:rPr>
+        <w:rFonts w:ascii="Wingdings" w:hAnsi="Wingdings" w:hint="default"/>
+        <w:sz w:val="20"/>
+      </w:rPr>
+    </w:lvl>
+    <w:lvl w:ilvl="8" w:tentative="1">
+      <w:start w:val="1"/>
+      <w:numFmt w:val="bullet"/>
+      <w:lvlText w:val=""/>
+      <w:lvlJc w:val="left"/>
+      <w:pPr>
+        <w:tabs>
+          <w:tab w:val="num" w:pos="6480"/>
+        </w:tabs>
+        <w:ind w:left="6480" w:hanging="360"/>
+      </w:pPr>
+      <w:rPr>
+        <w:rFonts w:ascii="Wingdings" w:hAnsi="Wingdings" w:hint="default"/>
+        <w:sz w:val="20"/>
+      </w:rPr>
+    </w:lvl>
+  </w:abstractNum>
+  <w:abstractNum w:abstractNumId="14" w15:restartNumberingAfterBreak="0">
     <w:nsid w:val="5D554919"/>
     <w:multiLevelType w:val="hybridMultilevel"/>
     <w:tmpl w:val="D00CDEC0"/>
@@ -18260,10 +19288,10 @@
     <w:abstractNumId w:val="3"/>
   </w:num>
   <w:num w:numId="2" w16cid:durableId="1147013806">
-    <w:abstractNumId w:val="8"/>
+    <w:abstractNumId w:val="11"/>
   </w:num>
   <w:num w:numId="3" w16cid:durableId="313145817">
-    <w:abstractNumId w:val="7"/>
+    <w:abstractNumId w:val="8"/>
   </w:num>
   <w:num w:numId="4" w16cid:durableId="1424915567">
     <w:abstractNumId w:val="6"/>
@@ -18272,13 +19300,13 @@
     <w:abstractNumId w:val="0"/>
   </w:num>
   <w:num w:numId="6" w16cid:durableId="1509295549">
-    <w:abstractNumId w:val="9"/>
+    <w:abstractNumId w:val="12"/>
   </w:num>
   <w:num w:numId="7" w16cid:durableId="784156499">
     <w:abstractNumId w:val="2"/>
   </w:num>
   <w:num w:numId="8" w16cid:durableId="926228350">
-    <w:abstractNumId w:val="10"/>
+    <w:abstractNumId w:val="14"/>
   </w:num>
   <w:num w:numId="9" w16cid:durableId="1740981828">
     <w:abstractNumId w:val="4"/>
@@ -18288,6 +19316,18 @@
   </w:num>
   <w:num w:numId="11" w16cid:durableId="538319507">
     <w:abstractNumId w:val="5"/>
+  </w:num>
+  <w:num w:numId="12" w16cid:durableId="975765721">
+    <w:abstractNumId w:val="9"/>
+  </w:num>
+  <w:num w:numId="13" w16cid:durableId="1969116740">
+    <w:abstractNumId w:val="10"/>
+  </w:num>
+  <w:num w:numId="14" w16cid:durableId="999040291">
+    <w:abstractNumId w:val="7"/>
+  </w:num>
+  <w:num w:numId="15" w16cid:durableId="1334071673">
+    <w:abstractNumId w:val="13"/>
   </w:num>
 </w:numbering>
 </file>
@@ -18807,7 +19847,6 @@
   <w:style w:type="character" w:default="1" w:styleId="Domylnaczcionkaakapitu">
     <w:name w:val="Default Paragraph Font"/>
     <w:uiPriority w:val="1"/>
-    <w:semiHidden/>
     <w:unhideWhenUsed/>
   </w:style>
   <w:style w:type="table" w:default="1" w:styleId="Standardowy">

</xml_diff>